<commit_message>
update: Finished chuong 2
</commit_message>
<xml_diff>
--- a/docs/report/thach/chuong2.docx
+++ b/docs/report/thach/chuong2.docx
@@ -101,37 +101,7 @@
           <w:sz w:val="26"/>
           <w:szCs w:val="26"/>
         </w:rPr>
-        <w:t>2.1.</w:t>
-      </w:r>
-      <w:r>
-        <w:rPr>
-          <w:rFonts w:ascii="Times New Roman" w:hAnsi="Times New Roman" w:cs="Times New Roman"/>
-          <w:b/>
-          <w:bCs/>
-          <w:sz w:val="26"/>
-          <w:szCs w:val="26"/>
-        </w:rPr>
-        <w:t>1</w:t>
-      </w:r>
-      <w:r>
-        <w:rPr>
-          <w:rFonts w:ascii="Times New Roman" w:hAnsi="Times New Roman" w:cs="Times New Roman"/>
-          <w:b/>
-          <w:bCs/>
-          <w:sz w:val="26"/>
-          <w:szCs w:val="26"/>
-        </w:rPr>
-        <w:t xml:space="preserve">. </w:t>
-      </w:r>
-      <w:r>
-        <w:rPr>
-          <w:rFonts w:ascii="Times New Roman" w:hAnsi="Times New Roman" w:cs="Times New Roman"/>
-          <w:b/>
-          <w:bCs/>
-          <w:sz w:val="26"/>
-          <w:szCs w:val="26"/>
-        </w:rPr>
-        <w:t>H</w:t>
+        <w:t>2.1.1. H</w:t>
       </w:r>
       <w:r>
         <w:rPr>
@@ -956,12 +926,13 @@
           <w:rFonts w:ascii="Times New Roman" w:hAnsi="Times New Roman" w:cs="Times New Roman"/>
           <w:i/>
           <w:iCs/>
+          <w:noProof/>
           <w:sz w:val="26"/>
           <w:szCs w:val="26"/>
         </w:rPr>
         <w:drawing>
-          <wp:inline distT="0" distB="0" distL="0" distR="0" wp14:anchorId="5CE2AD43" wp14:editId="7F8E18E4">
-            <wp:extent cx="3113598" cy="2083655"/>
+          <wp:inline distT="0" distB="0" distL="0" distR="0" wp14:anchorId="5CE2AD43" wp14:editId="3BA6A1D4">
+            <wp:extent cx="2768714" cy="1852854"/>
             <wp:effectExtent l="0" t="0" r="0" b="0"/>
             <wp:docPr id="794874031" name="Picture 1"/>
             <wp:cNvGraphicFramePr>
@@ -983,7 +954,7 @@
                   <pic:spPr>
                     <a:xfrm>
                       <a:off x="0" y="0"/>
-                      <a:ext cx="3120549" cy="2088306"/>
+                      <a:ext cx="2777922" cy="1859016"/>
                     </a:xfrm>
                     <a:prstGeom prst="rect">
                       <a:avLst/>
@@ -1058,7 +1029,6 @@
         <w:rPr>
           <w:lang w:val="en-US"/>
         </w:rPr>
-        <w:lastRenderedPageBreak/>
         <w:t xml:space="preserve">Phương án 1: </w:t>
       </w:r>
       <w:r>
@@ -1090,12 +1060,14 @@
         <w:rPr>
           <w:b w:val="0"/>
           <w:bCs w:val="0"/>
+          <w:noProof/>
           <w:lang w:val="en-US"/>
         </w:rPr>
+        <w:lastRenderedPageBreak/>
         <w:drawing>
-          <wp:inline distT="0" distB="0" distL="0" distR="0" wp14:anchorId="518B8498" wp14:editId="703A90F1">
-            <wp:extent cx="3099352" cy="2291383"/>
-            <wp:effectExtent l="0" t="0" r="6350" b="0"/>
+          <wp:inline distT="0" distB="0" distL="0" distR="0" wp14:anchorId="518B8498" wp14:editId="5BE83931">
+            <wp:extent cx="2714487" cy="2006848"/>
+            <wp:effectExtent l="0" t="0" r="0" b="0"/>
             <wp:docPr id="1562703846" name="Picture 1"/>
             <wp:cNvGraphicFramePr>
               <a:graphicFrameLocks xmlns:a="http://schemas.openxmlformats.org/drawingml/2006/main" noChangeAspect="1"/>
@@ -1116,7 +1088,7 @@
                   <pic:spPr>
                     <a:xfrm>
                       <a:off x="0" y="0"/>
-                      <a:ext cx="3103591" cy="2294517"/>
+                      <a:ext cx="2721084" cy="2011725"/>
                     </a:xfrm>
                     <a:prstGeom prst="rect">
                       <a:avLst/>
@@ -1149,37 +1121,7 @@
           <w:sz w:val="26"/>
           <w:szCs w:val="26"/>
         </w:rPr>
-        <w:t>Hình 2.2.1</w:t>
-      </w:r>
-      <w:r>
-        <w:rPr>
-          <w:rFonts w:ascii="Times New Roman" w:hAnsi="Times New Roman" w:cs="Times New Roman"/>
-          <w:i/>
-          <w:iCs/>
-          <w:sz w:val="26"/>
-          <w:szCs w:val="26"/>
-        </w:rPr>
-        <w:t>b</w:t>
-      </w:r>
-      <w:r>
-        <w:rPr>
-          <w:rFonts w:ascii="Times New Roman" w:hAnsi="Times New Roman" w:cs="Times New Roman"/>
-          <w:i/>
-          <w:iCs/>
-          <w:sz w:val="26"/>
-          <w:szCs w:val="26"/>
-        </w:rPr>
-        <w:t xml:space="preserve">: Phương án thiết kế </w:t>
-      </w:r>
-      <w:r>
-        <w:rPr>
-          <w:rFonts w:ascii="Times New Roman" w:hAnsi="Times New Roman" w:cs="Times New Roman"/>
-          <w:i/>
-          <w:iCs/>
-          <w:sz w:val="26"/>
-          <w:szCs w:val="26"/>
-        </w:rPr>
-        <w:t>2</w:t>
+        <w:t>Hình 2.2.1b: Phương án thiết kế 2</w:t>
       </w:r>
     </w:p>
     <w:p>
@@ -1201,19 +1143,7 @@
         <w:rPr>
           <w:lang w:val="en-US"/>
         </w:rPr>
-        <w:t xml:space="preserve">Phương án </w:t>
-      </w:r>
-      <w:r>
-        <w:rPr>
-          <w:lang w:val="en-US"/>
-        </w:rPr>
-        <w:t>2</w:t>
-      </w:r>
-      <w:r>
-        <w:rPr>
-          <w:lang w:val="en-US"/>
-        </w:rPr>
-        <w:t xml:space="preserve">: </w:t>
+        <w:t xml:space="preserve">Phương án 2: </w:t>
       </w:r>
       <w:r>
         <w:rPr>
@@ -1221,31 +1151,7 @@
           <w:bCs w:val="0"/>
           <w:lang w:val="en-US"/>
         </w:rPr>
-        <w:t xml:space="preserve">Thiết kế tay máy gồm 5 khâu, 5 khớp, trong đó với </w:t>
-      </w:r>
-      <w:r>
-        <w:rPr>
-          <w:b w:val="0"/>
-          <w:bCs w:val="0"/>
-          <w:lang w:val="en-US"/>
-        </w:rPr>
-        <w:t>toàn bộ là 5</w:t>
-      </w:r>
-      <w:r>
-        <w:rPr>
-          <w:b w:val="0"/>
-          <w:bCs w:val="0"/>
-          <w:lang w:val="en-US"/>
-        </w:rPr>
-        <w:t xml:space="preserve"> khớp xoay</w:t>
-      </w:r>
-      <w:r>
-        <w:rPr>
-          <w:b w:val="0"/>
-          <w:bCs w:val="0"/>
-          <w:lang w:val="en-US"/>
-        </w:rPr>
-        <w:t>.</w:t>
+        <w:t>Thiết kế tay máy gồm 5 khâu, 5 khớp, trong đó với toàn bộ là 5 khớp xoay.</w:t>
       </w:r>
     </w:p>
     <w:p>
@@ -1289,12 +1195,6 @@
         <w:rPr>
           <w:lang w:val="en-US"/>
         </w:rPr>
-        <w:t xml:space="preserve">2.2.1. </w:t>
-      </w:r>
-      <w:r>
-        <w:rPr>
-          <w:lang w:val="en-US"/>
-        </w:rPr>
         <w:t>Giao thức truyền thông UART</w:t>
       </w:r>
     </w:p>
@@ -1419,7 +1319,6 @@
           <w:sz w:val="26"/>
           <w:szCs w:val="26"/>
         </w:rPr>
-        <w:lastRenderedPageBreak/>
         <w:t>Trong chuẩn giao tiếp UART, dữ liệu được truyền ở dạng các gói tin. Một gói tin bao gồm</w:t>
       </w:r>
       <w:r>
@@ -1445,6 +1344,7 @@
         <w:rPr>
           <w:noProof/>
         </w:rPr>
+        <w:lastRenderedPageBreak/>
         <w:drawing>
           <wp:inline distT="0" distB="0" distL="0" distR="0" wp14:anchorId="27F56942" wp14:editId="59000D03">
             <wp:extent cx="3783495" cy="1690148"/>
@@ -1739,17 +1639,7 @@
           <w:sz w:val="26"/>
           <w:szCs w:val="26"/>
         </w:rPr>
-        <w:t>Parity</w:t>
-      </w:r>
-      <w:r>
-        <w:rPr>
-          <w:rFonts w:ascii="Times New Roman" w:hAnsi="Times New Roman" w:cs="Times New Roman"/>
-          <w:b/>
-          <w:bCs/>
-          <w:sz w:val="26"/>
-          <w:szCs w:val="26"/>
-        </w:rPr>
-        <w:t>:</w:t>
+        <w:t>Parity:</w:t>
       </w:r>
     </w:p>
     <w:p>
@@ -1793,17 +1683,7 @@
           <w:sz w:val="26"/>
           <w:szCs w:val="26"/>
         </w:rPr>
-        <w:t>Stop bit</w:t>
-      </w:r>
-      <w:r>
-        <w:rPr>
-          <w:rFonts w:ascii="Times New Roman" w:hAnsi="Times New Roman" w:cs="Times New Roman"/>
-          <w:b/>
-          <w:bCs/>
-          <w:sz w:val="26"/>
-          <w:szCs w:val="26"/>
-        </w:rPr>
-        <w:t>:</w:t>
+        <w:t>Stop bit:</w:t>
       </w:r>
     </w:p>
     <w:p>
@@ -1840,6 +1720,37 @@
           <w:szCs w:val="26"/>
         </w:rPr>
         <w:t>truyền sẽ đưa đường truyền dữ liệu từ mức điện áp thấp lên mức điện áp cao ít nhất hai chu kỳ bit.</w:t>
+      </w:r>
+    </w:p>
+    <w:p>
+      <w:pPr>
+        <w:pStyle w:val="DA30"/>
+        <w:numPr>
+          <w:ilvl w:val="0"/>
+          <w:numId w:val="0"/>
+        </w:numPr>
+        <w:ind w:left="360"/>
+        <w:rPr>
+          <w:lang w:val="en-US"/>
+        </w:rPr>
+      </w:pPr>
+      <w:r>
+        <w:rPr>
+          <w:lang w:val="en-US"/>
+        </w:rPr>
+        <w:t xml:space="preserve">2.2. </w:t>
+      </w:r>
+      <w:r>
+        <w:rPr>
+          <w:lang w:val="en-US"/>
+        </w:rPr>
+        <w:t xml:space="preserve">Cơ sở lý thuyết về </w:t>
+      </w:r>
+      <w:r>
+        <w:rPr>
+          <w:lang w:val="en-US"/>
+        </w:rPr>
+        <w:t>điện – điện tử</w:t>
       </w:r>
     </w:p>
     <w:p>
@@ -1858,25 +1769,37 @@
         <w:rPr>
           <w:lang w:val="en-US"/>
         </w:rPr>
-        <w:t>2.2.</w:t>
+        <w:t xml:space="preserve">2.2.1. </w:t>
       </w:r>
       <w:r>
         <w:rPr>
           <w:lang w:val="en-US"/>
         </w:rPr>
-        <w:t>2</w:t>
-      </w:r>
-      <w:r>
-        <w:rPr>
-          <w:lang w:val="en-US"/>
-        </w:rPr>
-        <w:t xml:space="preserve">. </w:t>
-      </w:r>
-      <w:r>
-        <w:rPr>
-          <w:lang w:val="en-US"/>
-        </w:rPr>
-        <w:t>Quản lí dự án bằng Git</w:t>
+        <w:t>Điều khiển AC Servo</w:t>
+      </w:r>
+    </w:p>
+    <w:p>
+      <w:pPr>
+        <w:spacing w:line="360" w:lineRule="auto"/>
+        <w:ind w:firstLine="720"/>
+        <w:jc w:val="both"/>
+        <w:rPr>
+          <w:rFonts w:ascii="Times New Roman" w:hAnsi="Times New Roman" w:cs="Times New Roman"/>
+          <w:b/>
+          <w:bCs/>
+          <w:sz w:val="26"/>
+          <w:szCs w:val="26"/>
+        </w:rPr>
+      </w:pPr>
+      <w:r>
+        <w:rPr>
+          <w:rFonts w:ascii="Times New Roman" w:hAnsi="Times New Roman" w:cs="Times New Roman"/>
+          <w:b/>
+          <w:bCs/>
+          <w:sz w:val="26"/>
+          <w:szCs w:val="26"/>
+        </w:rPr>
+        <w:t>Định nghĩa</w:t>
       </w:r>
     </w:p>
     <w:p>
@@ -1896,114 +1819,353 @@
           <w:sz w:val="26"/>
           <w:szCs w:val="26"/>
         </w:rPr>
+        <w:t xml:space="preserve">AC Servo Motor là một loại động cơ xoay chạy bằng điện 3 pha, hoạt động dựa trên nguyên lý nam châm vĩnh cửu, giống như các động cơ thông thường được sử dụng </w:t>
+      </w:r>
+      <w:r>
+        <w:rPr>
+          <w:rFonts w:ascii="Times New Roman" w:hAnsi="Times New Roman" w:cs="Times New Roman"/>
+          <w:sz w:val="26"/>
+          <w:szCs w:val="26"/>
+        </w:rPr>
         <w:lastRenderedPageBreak/>
-        <w:t>Git là một hệ thống quản lý phiên bản phân tán (distributed version control system). Nhờ Git, việc quản lý code và làm việc nhóm của developer trở nên đơn giản, thuận tiện hơn.</w:t>
+        <w:t xml:space="preserve">trong máy bơm hoặc máy quạt. </w:t>
+      </w:r>
+      <w:r>
+        <w:rPr>
+          <w:rFonts w:ascii="Times New Roman" w:hAnsi="Times New Roman" w:cs="Times New Roman"/>
+          <w:sz w:val="26"/>
+          <w:szCs w:val="26"/>
+        </w:rPr>
+        <w:t>Đ</w:t>
+      </w:r>
+      <w:r>
+        <w:rPr>
+          <w:rFonts w:ascii="Times New Roman" w:hAnsi="Times New Roman" w:cs="Times New Roman"/>
+          <w:sz w:val="26"/>
+          <w:szCs w:val="26"/>
+        </w:rPr>
+        <w:t xml:space="preserve">iểm đặc biệt của AC Servo Motor </w:t>
+      </w:r>
+      <w:r>
+        <w:rPr>
+          <w:rFonts w:ascii="Times New Roman" w:hAnsi="Times New Roman" w:cs="Times New Roman"/>
+          <w:sz w:val="26"/>
+          <w:szCs w:val="26"/>
+        </w:rPr>
+        <w:t xml:space="preserve">nằm ở chỗ </w:t>
+      </w:r>
+      <w:r>
+        <w:rPr>
+          <w:rFonts w:ascii="Times New Roman" w:hAnsi="Times New Roman" w:cs="Times New Roman"/>
+          <w:sz w:val="26"/>
+          <w:szCs w:val="26"/>
+        </w:rPr>
+        <w:t>sự tích hợp của nhiều công cụ điện tử và cảm biến, bao gồm bộ khuếch đại, bộ điều khiển, bộ mã hóa và màn hình. Điều này giúp tăng cường khả năng chính xác và dễ dàng điều khiển. Đây là một yếu tố quan trọng đáp ứng nhu cầu ngày càng cao trong sản xuất công nghiệp, đặc biệt là trong thời đại Cách mạng Công nghiệp 4.0 hiện nay.</w:t>
       </w:r>
     </w:p>
     <w:p>
       <w:pPr>
         <w:spacing w:line="360" w:lineRule="auto"/>
-        <w:jc w:val="center"/>
-        <w:rPr>
-          <w:rFonts w:ascii="Times New Roman" w:hAnsi="Times New Roman" w:cs="Times New Roman"/>
-          <w:sz w:val="26"/>
-          <w:szCs w:val="26"/>
-        </w:rPr>
-      </w:pPr>
-      <w:r>
-        <w:rPr>
-          <w:rFonts w:ascii="Times New Roman" w:hAnsi="Times New Roman" w:cs="Times New Roman"/>
-          <w:sz w:val="26"/>
-          <w:szCs w:val="26"/>
-        </w:rPr>
-        <w:drawing>
-          <wp:inline distT="0" distB="0" distL="0" distR="0" wp14:anchorId="4D9C1082" wp14:editId="2A4F5239">
-            <wp:extent cx="3661217" cy="2927226"/>
-            <wp:effectExtent l="0" t="0" r="0" b="6985"/>
-            <wp:docPr id="236525307" name="Picture 1"/>
-            <wp:cNvGraphicFramePr>
-              <a:graphicFrameLocks xmlns:a="http://schemas.openxmlformats.org/drawingml/2006/main" noChangeAspect="1"/>
-            </wp:cNvGraphicFramePr>
-            <a:graphic xmlns:a="http://schemas.openxmlformats.org/drawingml/2006/main">
-              <a:graphicData uri="http://schemas.openxmlformats.org/drawingml/2006/picture">
-                <pic:pic xmlns:pic="http://schemas.openxmlformats.org/drawingml/2006/picture">
-                  <pic:nvPicPr>
-                    <pic:cNvPr id="236525307" name=""/>
-                    <pic:cNvPicPr/>
-                  </pic:nvPicPr>
-                  <pic:blipFill>
-                    <a:blip r:embed="rId12"/>
-                    <a:stretch>
-                      <a:fillRect/>
-                    </a:stretch>
-                  </pic:blipFill>
-                  <pic:spPr>
-                    <a:xfrm>
-                      <a:off x="0" y="0"/>
-                      <a:ext cx="3669726" cy="2934029"/>
-                    </a:xfrm>
-                    <a:prstGeom prst="rect">
-                      <a:avLst/>
-                    </a:prstGeom>
-                  </pic:spPr>
-                </pic:pic>
-              </a:graphicData>
-            </a:graphic>
-          </wp:inline>
-        </w:drawing>
+        <w:ind w:left="720"/>
+        <w:jc w:val="both"/>
+        <w:rPr>
+          <w:rFonts w:ascii="Times New Roman" w:hAnsi="Times New Roman" w:cs="Times New Roman"/>
+          <w:b/>
+          <w:bCs/>
+          <w:sz w:val="26"/>
+          <w:szCs w:val="26"/>
+        </w:rPr>
+      </w:pPr>
+      <w:r>
+        <w:rPr>
+          <w:rFonts w:ascii="Times New Roman" w:hAnsi="Times New Roman" w:cs="Times New Roman"/>
+          <w:b/>
+          <w:bCs/>
+          <w:sz w:val="26"/>
+          <w:szCs w:val="26"/>
+        </w:rPr>
+        <w:t>Nguyên lí hoạt động</w:t>
       </w:r>
     </w:p>
     <w:p>
       <w:pPr>
         <w:spacing w:line="360" w:lineRule="auto"/>
-        <w:jc w:val="center"/>
-        <w:rPr>
-          <w:rFonts w:ascii="Times New Roman" w:hAnsi="Times New Roman" w:cs="Times New Roman"/>
-          <w:i/>
-          <w:iCs/>
-          <w:sz w:val="26"/>
-          <w:szCs w:val="26"/>
-        </w:rPr>
-      </w:pPr>
-      <w:r>
-        <w:rPr>
-          <w:rFonts w:ascii="Times New Roman" w:hAnsi="Times New Roman" w:cs="Times New Roman"/>
-          <w:i/>
-          <w:iCs/>
-          <w:sz w:val="26"/>
-          <w:szCs w:val="26"/>
-        </w:rPr>
-        <w:t>Hình 2.2.</w:t>
-      </w:r>
-      <w:r>
-        <w:rPr>
-          <w:rFonts w:ascii="Times New Roman" w:hAnsi="Times New Roman" w:cs="Times New Roman"/>
-          <w:i/>
-          <w:iCs/>
-          <w:sz w:val="26"/>
-          <w:szCs w:val="26"/>
-        </w:rPr>
-        <w:t>2</w:t>
-      </w:r>
-      <w:r>
-        <w:rPr>
-          <w:rFonts w:ascii="Times New Roman" w:hAnsi="Times New Roman" w:cs="Times New Roman"/>
-          <w:i/>
-          <w:iCs/>
-          <w:sz w:val="26"/>
-          <w:szCs w:val="26"/>
-        </w:rPr>
-        <w:t xml:space="preserve">: </w:t>
-      </w:r>
-      <w:r>
-        <w:rPr>
-          <w:rFonts w:ascii="Times New Roman" w:hAnsi="Times New Roman" w:cs="Times New Roman"/>
-          <w:i/>
-          <w:iCs/>
-          <w:sz w:val="26"/>
-          <w:szCs w:val="26"/>
-        </w:rPr>
-        <w:t>Cách thức quản lí của Git</w:t>
+        <w:ind w:left="720"/>
+        <w:jc w:val="both"/>
+        <w:rPr>
+          <w:rFonts w:ascii="Times New Roman" w:hAnsi="Times New Roman" w:cs="Times New Roman"/>
+          <w:sz w:val="26"/>
+          <w:szCs w:val="26"/>
+        </w:rPr>
+      </w:pPr>
+      <w:r>
+        <w:rPr>
+          <w:rFonts w:ascii="Times New Roman" w:hAnsi="Times New Roman" w:cs="Times New Roman"/>
+          <w:sz w:val="26"/>
+          <w:szCs w:val="26"/>
+        </w:rPr>
+        <w:t>AC Servo Motor</w:t>
+      </w:r>
+      <w:r>
+        <w:rPr>
+          <w:rFonts w:ascii="Times New Roman" w:hAnsi="Times New Roman" w:cs="Times New Roman"/>
+          <w:sz w:val="26"/>
+          <w:szCs w:val="26"/>
+        </w:rPr>
+        <w:t xml:space="preserve"> được kết hợp với </w:t>
+      </w:r>
+      <w:r>
+        <w:rPr>
+          <w:rFonts w:ascii="Times New Roman" w:hAnsi="Times New Roman" w:cs="Times New Roman"/>
+          <w:sz w:val="26"/>
+          <w:szCs w:val="26"/>
+        </w:rPr>
+        <w:t>e</w:t>
+      </w:r>
+      <w:r>
+        <w:rPr>
+          <w:rFonts w:ascii="Times New Roman" w:hAnsi="Times New Roman" w:cs="Times New Roman"/>
+          <w:sz w:val="26"/>
+          <w:szCs w:val="26"/>
+        </w:rPr>
+        <w:t>ncoder để cung cấp phản hồi vị trí và tốc độ. Nói một cách đơn giản, chúng ta chỉ đo vị trí. Sau đó, vị trí đo của đầu ra được so sánh với vị trí lệnh, đầu vào bên ngoài để điều khiển.  Nếu vị trí đầu ra khác với vị trí đầu ra dự kiến, tín hiệu lỗi sẽ tạo ra. Điều này làm cho động cơ quay theo một trong hai hướng, vì cần phải đưa trục đầu ra đến vị trí thích hợp. Khi vị trí đến gần, tín hiệu lỗi giảm xuống không. Cuối cùng động cơ dừng lại.</w:t>
+      </w:r>
+    </w:p>
+    <w:p>
+      <w:pPr>
+        <w:spacing w:line="360" w:lineRule="auto"/>
+        <w:ind w:left="720"/>
+        <w:jc w:val="both"/>
+        <w:rPr>
+          <w:rFonts w:ascii="Times New Roman" w:hAnsi="Times New Roman" w:cs="Times New Roman"/>
+          <w:sz w:val="26"/>
+          <w:szCs w:val="26"/>
+        </w:rPr>
+      </w:pPr>
+      <w:r>
+        <w:rPr>
+          <w:rFonts w:ascii="Times New Roman" w:hAnsi="Times New Roman" w:cs="Times New Roman"/>
+          <w:sz w:val="26"/>
+          <w:szCs w:val="26"/>
+        </w:rPr>
+        <w:t xml:space="preserve">Có 3 chế độ điều khiển động cơ: Tốc độ, </w:t>
+      </w:r>
+      <w:r>
+        <w:rPr>
+          <w:rFonts w:ascii="Times New Roman" w:hAnsi="Times New Roman" w:cs="Times New Roman"/>
+          <w:sz w:val="26"/>
+          <w:szCs w:val="26"/>
+        </w:rPr>
+        <w:t>V</w:t>
+      </w:r>
+      <w:r>
+        <w:rPr>
+          <w:rFonts w:ascii="Times New Roman" w:hAnsi="Times New Roman" w:cs="Times New Roman"/>
+          <w:sz w:val="26"/>
+          <w:szCs w:val="26"/>
+        </w:rPr>
+        <w:t xml:space="preserve">ị trí và </w:t>
+      </w:r>
+      <w:r>
+        <w:rPr>
+          <w:rFonts w:ascii="Times New Roman" w:hAnsi="Times New Roman" w:cs="Times New Roman"/>
+          <w:sz w:val="26"/>
+          <w:szCs w:val="26"/>
+        </w:rPr>
+        <w:t>M</w:t>
+      </w:r>
+      <w:r>
+        <w:rPr>
+          <w:rFonts w:ascii="Times New Roman" w:hAnsi="Times New Roman" w:cs="Times New Roman"/>
+          <w:sz w:val="26"/>
+          <w:szCs w:val="26"/>
+        </w:rPr>
+        <w:t>oment, cần cài đặt tùy theo mục đích sử dụng động cơ</w:t>
+      </w:r>
+      <w:r>
+        <w:rPr>
+          <w:rFonts w:ascii="Times New Roman" w:hAnsi="Times New Roman" w:cs="Times New Roman"/>
+          <w:sz w:val="26"/>
+          <w:szCs w:val="26"/>
+        </w:rPr>
+        <w:t xml:space="preserve"> và từng loại driver của từng hãng</w:t>
+      </w:r>
+      <w:r>
+        <w:rPr>
+          <w:rFonts w:ascii="Times New Roman" w:hAnsi="Times New Roman" w:cs="Times New Roman"/>
+          <w:sz w:val="26"/>
+          <w:szCs w:val="26"/>
+        </w:rPr>
+        <w:t xml:space="preserve"> thì mới hoạt động được.</w:t>
+      </w:r>
+    </w:p>
+    <w:p>
+      <w:pPr>
+        <w:pStyle w:val="DA30"/>
+        <w:numPr>
+          <w:ilvl w:val="0"/>
+          <w:numId w:val="0"/>
+        </w:numPr>
+        <w:ind w:left="360" w:firstLine="360"/>
+        <w:rPr>
+          <w:lang w:val="en-US"/>
+        </w:rPr>
+      </w:pPr>
+      <w:r>
+        <w:rPr>
+          <w:lang w:val="en-US"/>
+        </w:rPr>
+        <w:t xml:space="preserve">2.2.2. Điều khiển </w:t>
+      </w:r>
+      <w:r>
+        <w:rPr>
+          <w:lang w:val="en-US"/>
+        </w:rPr>
+        <w:t>PLC</w:t>
+      </w:r>
+    </w:p>
+    <w:p>
+      <w:pPr>
+        <w:spacing w:line="360" w:lineRule="auto"/>
+        <w:ind w:firstLine="720"/>
+        <w:jc w:val="both"/>
+        <w:rPr>
+          <w:rFonts w:ascii="Times New Roman" w:hAnsi="Times New Roman" w:cs="Times New Roman"/>
+          <w:b/>
+          <w:bCs/>
+          <w:sz w:val="26"/>
+          <w:szCs w:val="26"/>
+        </w:rPr>
+      </w:pPr>
+      <w:r>
+        <w:rPr>
+          <w:rFonts w:ascii="Times New Roman" w:hAnsi="Times New Roman" w:cs="Times New Roman"/>
+          <w:b/>
+          <w:bCs/>
+          <w:sz w:val="26"/>
+          <w:szCs w:val="26"/>
+        </w:rPr>
+        <w:t>Định nghĩa</w:t>
+      </w:r>
+    </w:p>
+    <w:p>
+      <w:pPr>
+        <w:spacing w:line="360" w:lineRule="auto"/>
+        <w:ind w:left="720"/>
+        <w:jc w:val="both"/>
+        <w:rPr>
+          <w:rFonts w:ascii="Times New Roman" w:hAnsi="Times New Roman" w:cs="Times New Roman"/>
+          <w:sz w:val="26"/>
+          <w:szCs w:val="26"/>
+        </w:rPr>
+      </w:pPr>
+      <w:r>
+        <w:rPr>
+          <w:rFonts w:ascii="Times New Roman" w:hAnsi="Times New Roman" w:cs="Times New Roman"/>
+          <w:sz w:val="26"/>
+          <w:szCs w:val="26"/>
+        </w:rPr>
+        <w:t>PLC là tên viết tắt của dòng chữ Programmable Logic Controller</w:t>
+      </w:r>
+      <w:r>
+        <w:rPr>
+          <w:rFonts w:ascii="Times New Roman" w:hAnsi="Times New Roman" w:cs="Times New Roman"/>
+          <w:sz w:val="26"/>
+          <w:szCs w:val="26"/>
+        </w:rPr>
+        <w:t xml:space="preserve">. </w:t>
+      </w:r>
+      <w:r>
+        <w:rPr>
+          <w:rFonts w:ascii="Times New Roman" w:hAnsi="Times New Roman" w:cs="Times New Roman"/>
+          <w:sz w:val="26"/>
+          <w:szCs w:val="26"/>
+        </w:rPr>
+        <w:t>Trong quá khứ các bộ điều khiển chỉ được sản xuất ra để phục vụ riêng cho một mục đích điều khiển và không thể thay đổi (Hay còn gọi là điều khiển kết nối cứng), điều này đã tạo ra những hạn chế và nhược điểm vô cùng lớn trong việc lập trình điều khiển</w:t>
+      </w:r>
+      <w:r>
+        <w:rPr>
+          <w:rFonts w:ascii="Times New Roman" w:hAnsi="Times New Roman" w:cs="Times New Roman"/>
+          <w:sz w:val="26"/>
+          <w:szCs w:val="26"/>
+        </w:rPr>
+        <w:t xml:space="preserve">. </w:t>
+      </w:r>
+      <w:r>
+        <w:rPr>
+          <w:rFonts w:ascii="Times New Roman" w:hAnsi="Times New Roman" w:cs="Times New Roman"/>
+          <w:sz w:val="26"/>
+          <w:szCs w:val="26"/>
+        </w:rPr>
+        <w:t>Thông qua bộ điều khiển PLC, người dùng hoàn toàn có thể thay đổi thuật toán điều khiển thông qua việc lập trình PLC (Viết bằng ngôn ngữ lập trình)</w:t>
+      </w:r>
+      <w:r>
+        <w:rPr>
+          <w:rFonts w:ascii="Times New Roman" w:hAnsi="Times New Roman" w:cs="Times New Roman"/>
+          <w:sz w:val="26"/>
+          <w:szCs w:val="26"/>
+        </w:rPr>
+        <w:t>.</w:t>
+      </w:r>
+    </w:p>
+    <w:p>
+      <w:pPr>
+        <w:spacing w:line="360" w:lineRule="auto"/>
+        <w:ind w:left="720"/>
+        <w:jc w:val="both"/>
+        <w:rPr>
+          <w:rFonts w:ascii="Times New Roman" w:hAnsi="Times New Roman" w:cs="Times New Roman"/>
+          <w:sz w:val="26"/>
+          <w:szCs w:val="26"/>
+        </w:rPr>
+      </w:pPr>
+      <w:r>
+        <w:rPr>
+          <w:rFonts w:ascii="Times New Roman" w:hAnsi="Times New Roman" w:cs="Times New Roman"/>
+          <w:sz w:val="26"/>
+          <w:szCs w:val="26"/>
+        </w:rPr>
+        <w:t>Hiện nay trên thế giới có một</w:t>
+      </w:r>
+      <w:r>
+        <w:rPr>
+          <w:rFonts w:ascii="Times New Roman" w:hAnsi="Times New Roman" w:cs="Times New Roman"/>
+          <w:sz w:val="26"/>
+          <w:szCs w:val="26"/>
+        </w:rPr>
+        <w:t xml:space="preserve"> số</w:t>
+      </w:r>
+      <w:r>
+        <w:rPr>
+          <w:rFonts w:ascii="Times New Roman" w:hAnsi="Times New Roman" w:cs="Times New Roman"/>
+          <w:sz w:val="26"/>
+          <w:szCs w:val="26"/>
+        </w:rPr>
+        <w:t xml:space="preserve"> hãng sản xuất PLC rất nổi tiếng và được nhiều công ty trên thế giới sử dụng: Siemens (Đức), Omron và Mitsubishi (Nhật Bản), Delta (Đài Loan). Tại Việt Nam dòng PLC của Siemens và Mitsubishi là phổ biến nhất và được đưa vào chương trình đào tạo của các trường kỹ thuật.</w:t>
+      </w:r>
+    </w:p>
+    <w:p>
+      <w:pPr>
+        <w:spacing w:line="360" w:lineRule="auto"/>
+        <w:ind w:left="720"/>
+        <w:jc w:val="both"/>
+        <w:rPr>
+          <w:rFonts w:ascii="Times New Roman" w:hAnsi="Times New Roman" w:cs="Times New Roman"/>
+          <w:b/>
+          <w:bCs/>
+          <w:sz w:val="26"/>
+          <w:szCs w:val="26"/>
+        </w:rPr>
+      </w:pPr>
+      <w:r>
+        <w:rPr>
+          <w:rFonts w:ascii="Times New Roman" w:hAnsi="Times New Roman" w:cs="Times New Roman"/>
+          <w:b/>
+          <w:bCs/>
+          <w:sz w:val="26"/>
+          <w:szCs w:val="26"/>
+        </w:rPr>
+        <w:t>Cách thức điều khiển</w:t>
       </w:r>
     </w:p>
     <w:p>
@@ -2031,507 +2193,35 @@
           <w:sz w:val="26"/>
           <w:szCs w:val="26"/>
         </w:rPr>
-        <w:t>Ưu điểm:</w:t>
-      </w:r>
-    </w:p>
-    <w:p>
-      <w:pPr>
-        <w:pStyle w:val="ListParagraph"/>
-        <w:numPr>
-          <w:ilvl w:val="0"/>
-          <w:numId w:val="69"/>
-        </w:numPr>
-        <w:spacing w:line="360" w:lineRule="auto"/>
-        <w:jc w:val="both"/>
-        <w:rPr>
-          <w:rFonts w:ascii="Times New Roman" w:hAnsi="Times New Roman" w:cs="Times New Roman"/>
-          <w:sz w:val="26"/>
-          <w:szCs w:val="26"/>
-        </w:rPr>
-      </w:pPr>
-      <w:r>
-        <w:rPr>
-          <w:rFonts w:ascii="Times New Roman" w:hAnsi="Times New Roman" w:cs="Times New Roman"/>
-          <w:sz w:val="26"/>
-          <w:szCs w:val="26"/>
-        </w:rPr>
-        <w:t>Linh hoạt hơn khi phải làm cùng lúc nhiều task</w:t>
-      </w:r>
-      <w:r>
-        <w:rPr>
-          <w:rFonts w:ascii="Times New Roman" w:hAnsi="Times New Roman" w:cs="Times New Roman"/>
-          <w:sz w:val="26"/>
-          <w:szCs w:val="26"/>
-        </w:rPr>
-        <w:t>.</w:t>
-      </w:r>
-    </w:p>
-    <w:p>
-      <w:pPr>
-        <w:pStyle w:val="ListParagraph"/>
-        <w:numPr>
-          <w:ilvl w:val="0"/>
-          <w:numId w:val="69"/>
-        </w:numPr>
-        <w:spacing w:line="360" w:lineRule="auto"/>
-        <w:jc w:val="both"/>
-        <w:rPr>
-          <w:rFonts w:ascii="Times New Roman" w:hAnsi="Times New Roman" w:cs="Times New Roman"/>
-          <w:sz w:val="26"/>
-          <w:szCs w:val="26"/>
-        </w:rPr>
-      </w:pPr>
-      <w:r>
-        <w:rPr>
-          <w:rFonts w:ascii="Times New Roman" w:hAnsi="Times New Roman" w:cs="Times New Roman"/>
-          <w:sz w:val="26"/>
-          <w:szCs w:val="26"/>
-        </w:rPr>
-        <w:t>Git cho phép chúng ta làm việc offline</w:t>
-      </w:r>
-    </w:p>
-    <w:p>
-      <w:pPr>
-        <w:pStyle w:val="ListParagraph"/>
-        <w:numPr>
-          <w:ilvl w:val="0"/>
-          <w:numId w:val="69"/>
-        </w:numPr>
-        <w:spacing w:line="360" w:lineRule="auto"/>
-        <w:jc w:val="both"/>
-        <w:rPr>
-          <w:rFonts w:ascii="Times New Roman" w:hAnsi="Times New Roman" w:cs="Times New Roman"/>
-          <w:sz w:val="26"/>
-          <w:szCs w:val="26"/>
-        </w:rPr>
-      </w:pPr>
-      <w:r>
-        <w:rPr>
-          <w:rFonts w:ascii="Times New Roman" w:hAnsi="Times New Roman" w:cs="Times New Roman"/>
-          <w:sz w:val="26"/>
-          <w:szCs w:val="26"/>
-        </w:rPr>
-        <w:t>Git miễn phí cho mọi người</w:t>
-      </w:r>
-    </w:p>
-    <w:p>
-      <w:pPr>
-        <w:pStyle w:val="DA30"/>
-        <w:numPr>
-          <w:ilvl w:val="0"/>
-          <w:numId w:val="0"/>
-        </w:numPr>
-        <w:ind w:left="360"/>
-        <w:rPr>
-          <w:lang w:val="en-US"/>
-        </w:rPr>
-      </w:pPr>
-      <w:r>
-        <w:rPr>
-          <w:lang w:val="en-US"/>
-        </w:rPr>
-        <w:t xml:space="preserve">2.2. </w:t>
-      </w:r>
-      <w:r>
-        <w:rPr>
-          <w:lang w:val="en-US"/>
-        </w:rPr>
-        <w:t xml:space="preserve">Cơ sở lý thuyết về </w:t>
-      </w:r>
-      <w:r>
-        <w:rPr>
-          <w:lang w:val="en-US"/>
-        </w:rPr>
-        <w:t>điện – điện tử</w:t>
-      </w:r>
-    </w:p>
-    <w:p>
-      <w:pPr>
-        <w:pStyle w:val="DA30"/>
-        <w:numPr>
-          <w:ilvl w:val="0"/>
-          <w:numId w:val="0"/>
-        </w:numPr>
-        <w:ind w:left="360" w:firstLine="360"/>
-        <w:rPr>
-          <w:lang w:val="en-US"/>
-        </w:rPr>
-      </w:pPr>
-      <w:r>
-        <w:rPr>
-          <w:lang w:val="en-US"/>
-        </w:rPr>
-        <w:t xml:space="preserve">2.2.1. </w:t>
-      </w:r>
-      <w:r>
-        <w:rPr>
-          <w:lang w:val="en-US"/>
-        </w:rPr>
-        <w:t>Điều khiển AC Servo</w:t>
-      </w:r>
-    </w:p>
-    <w:p>
-      <w:pPr>
-        <w:spacing w:line="360" w:lineRule="auto"/>
-        <w:ind w:firstLine="720"/>
-        <w:jc w:val="both"/>
-        <w:rPr>
-          <w:rFonts w:ascii="Times New Roman" w:hAnsi="Times New Roman" w:cs="Times New Roman"/>
-          <w:b/>
-          <w:bCs/>
-          <w:sz w:val="26"/>
-          <w:szCs w:val="26"/>
-        </w:rPr>
-      </w:pPr>
-      <w:r>
-        <w:rPr>
-          <w:rFonts w:ascii="Times New Roman" w:hAnsi="Times New Roman" w:cs="Times New Roman"/>
-          <w:b/>
-          <w:bCs/>
-          <w:sz w:val="26"/>
-          <w:szCs w:val="26"/>
-        </w:rPr>
-        <w:t>Định nghĩa</w:t>
-      </w:r>
-    </w:p>
-    <w:p>
-      <w:pPr>
-        <w:spacing w:line="360" w:lineRule="auto"/>
-        <w:ind w:left="720"/>
-        <w:jc w:val="both"/>
-        <w:rPr>
-          <w:rFonts w:ascii="Times New Roman" w:hAnsi="Times New Roman" w:cs="Times New Roman"/>
-          <w:sz w:val="26"/>
-          <w:szCs w:val="26"/>
-        </w:rPr>
-      </w:pPr>
-      <w:r>
-        <w:rPr>
-          <w:rFonts w:ascii="Times New Roman" w:hAnsi="Times New Roman" w:cs="Times New Roman"/>
-          <w:sz w:val="26"/>
-          <w:szCs w:val="26"/>
-        </w:rPr>
-        <w:t xml:space="preserve">AC Servo Motor là một loại động cơ xoay chạy bằng điện 3 pha, hoạt động dựa trên nguyên lý nam châm vĩnh cửu, giống như các động cơ thông thường được sử dụng trong máy bơm hoặc máy quạt. </w:t>
-      </w:r>
-      <w:r>
-        <w:rPr>
-          <w:rFonts w:ascii="Times New Roman" w:hAnsi="Times New Roman" w:cs="Times New Roman"/>
-          <w:sz w:val="26"/>
-          <w:szCs w:val="26"/>
-        </w:rPr>
-        <w:t>Đ</w:t>
-      </w:r>
-      <w:r>
-        <w:rPr>
-          <w:rFonts w:ascii="Times New Roman" w:hAnsi="Times New Roman" w:cs="Times New Roman"/>
-          <w:sz w:val="26"/>
-          <w:szCs w:val="26"/>
-        </w:rPr>
-        <w:t xml:space="preserve">iểm đặc biệt của AC Servo Motor </w:t>
-      </w:r>
-      <w:r>
-        <w:rPr>
-          <w:rFonts w:ascii="Times New Roman" w:hAnsi="Times New Roman" w:cs="Times New Roman"/>
-          <w:sz w:val="26"/>
-          <w:szCs w:val="26"/>
-        </w:rPr>
-        <w:t xml:space="preserve">nằm ở chỗ </w:t>
-      </w:r>
-      <w:r>
-        <w:rPr>
-          <w:rFonts w:ascii="Times New Roman" w:hAnsi="Times New Roman" w:cs="Times New Roman"/>
-          <w:sz w:val="26"/>
-          <w:szCs w:val="26"/>
-        </w:rPr>
-        <w:t>sự tích hợp của nhiều công cụ điện tử và cảm biến, bao gồm bộ khuếch đại, bộ điều khiển, bộ mã hóa và màn hình. Điều này giúp tăng cường khả năng chính xác và dễ dàng điều khiển. Đây là một yếu tố quan trọng đáp ứng nhu cầu ngày càng cao trong sản xuất công nghiệp, đặc biệt là trong thời đại Cách mạng Công nghiệp 4.0 hiện nay.</w:t>
-      </w:r>
-    </w:p>
-    <w:p>
-      <w:pPr>
-        <w:spacing w:line="360" w:lineRule="auto"/>
-        <w:ind w:left="720"/>
-        <w:jc w:val="both"/>
-        <w:rPr>
-          <w:rFonts w:ascii="Times New Roman" w:hAnsi="Times New Roman" w:cs="Times New Roman"/>
-          <w:b/>
-          <w:bCs/>
-          <w:sz w:val="26"/>
-          <w:szCs w:val="26"/>
-        </w:rPr>
-      </w:pPr>
-      <w:r>
-        <w:rPr>
-          <w:rFonts w:ascii="Times New Roman" w:hAnsi="Times New Roman" w:cs="Times New Roman"/>
-          <w:b/>
-          <w:bCs/>
-          <w:sz w:val="26"/>
-          <w:szCs w:val="26"/>
-        </w:rPr>
-        <w:t>Nguyên lí hoạt động</w:t>
-      </w:r>
-    </w:p>
-    <w:p>
-      <w:pPr>
-        <w:spacing w:line="360" w:lineRule="auto"/>
-        <w:ind w:left="720"/>
-        <w:jc w:val="both"/>
-        <w:rPr>
-          <w:rFonts w:ascii="Times New Roman" w:hAnsi="Times New Roman" w:cs="Times New Roman"/>
-          <w:sz w:val="26"/>
-          <w:szCs w:val="26"/>
-        </w:rPr>
-      </w:pPr>
-      <w:r>
-        <w:rPr>
-          <w:rFonts w:ascii="Times New Roman" w:hAnsi="Times New Roman" w:cs="Times New Roman"/>
-          <w:b/>
-          <w:bCs/>
+        <w:t xml:space="preserve">Điều khiển phần cứng: </w:t>
+      </w:r>
+      <w:r>
+        <w:rPr>
+          <w:rFonts w:ascii="Times New Roman" w:hAnsi="Times New Roman" w:cs="Times New Roman"/>
+          <w:color w:val="000000"/>
+          <w:sz w:val="26"/>
+          <w:szCs w:val="26"/>
+        </w:rPr>
+        <w:t xml:space="preserve">Điều khiển kết nối cứng là loại điều khiển mà các chức năng của nó được đặt cố định(nối dây). Nếu muốn thay đổi chức năng điều đó có </w:t>
+      </w:r>
+      <w:r>
+        <w:rPr>
+          <w:rFonts w:ascii="Times New Roman" w:hAnsi="Times New Roman" w:cs="Times New Roman"/>
+          <w:color w:val="000000"/>
           <w:sz w:val="26"/>
           <w:szCs w:val="26"/>
         </w:rPr>
         <w:lastRenderedPageBreak/>
-        <w:t>AC Servo Motor </w:t>
-      </w:r>
-      <w:r>
-        <w:rPr>
-          <w:rFonts w:ascii="Times New Roman" w:hAnsi="Times New Roman" w:cs="Times New Roman"/>
-          <w:sz w:val="26"/>
-          <w:szCs w:val="26"/>
-        </w:rPr>
-        <w:t>hoạt động theo nguyên tắc PWM (Điều chế độ rộng xung)</w:t>
-      </w:r>
-      <w:r>
-        <w:rPr>
-          <w:rFonts w:ascii="Times New Roman" w:hAnsi="Times New Roman" w:cs="Times New Roman"/>
-          <w:sz w:val="26"/>
-          <w:szCs w:val="26"/>
-        </w:rPr>
-        <w:t xml:space="preserve">. </w:t>
-      </w:r>
-      <w:r>
-        <w:rPr>
-          <w:rFonts w:ascii="Times New Roman" w:hAnsi="Times New Roman" w:cs="Times New Roman"/>
-          <w:sz w:val="26"/>
-          <w:szCs w:val="26"/>
-        </w:rPr>
-        <w:t>Động cơ được kết hợp với Encoder để cung cấp phản hồi vị trí và tốc độ. Nói một cách đơn giản, chúng ta chỉ đo vị trí. Sau đó, vị trí đo của đầu ra được so sánh với vị trí lệnh, đầu vào bên ngoài để điều khiển.  Nếu vị trí đầu ra khác với vị trí đầu ra dự kiến, tín hiệu lỗi sẽ tạo ra. Điều này làm cho động cơ quay theo một trong hai hướng, vì cần phải đưa trục đầu ra đến vị trí thích hợp. Khi vị trí đến gần, tín hiệu lỗi giảm xuống không. Cuối cùng động cơ dừng lại.</w:t>
-      </w:r>
-    </w:p>
-    <w:p>
-      <w:pPr>
-        <w:spacing w:line="360" w:lineRule="auto"/>
-        <w:ind w:left="720"/>
-        <w:jc w:val="both"/>
-        <w:rPr>
-          <w:rFonts w:ascii="Times New Roman" w:hAnsi="Times New Roman" w:cs="Times New Roman"/>
-          <w:sz w:val="26"/>
-          <w:szCs w:val="26"/>
-        </w:rPr>
-      </w:pPr>
-      <w:r>
-        <w:rPr>
-          <w:rFonts w:ascii="Times New Roman" w:hAnsi="Times New Roman" w:cs="Times New Roman"/>
-          <w:sz w:val="26"/>
-          <w:szCs w:val="26"/>
-        </w:rPr>
-        <w:t>Có 3 chế độ điều khiển động cơ: Tốc độ, vị trí và moment, cần cài đặt tùy theo mục đích sử dụng động cơ</w:t>
-      </w:r>
-      <w:r>
-        <w:rPr>
-          <w:rFonts w:ascii="Times New Roman" w:hAnsi="Times New Roman" w:cs="Times New Roman"/>
-          <w:sz w:val="26"/>
-          <w:szCs w:val="26"/>
-        </w:rPr>
-        <w:t xml:space="preserve"> và từng loại driver của từng hãng</w:t>
-      </w:r>
-      <w:r>
-        <w:rPr>
-          <w:rFonts w:ascii="Times New Roman" w:hAnsi="Times New Roman" w:cs="Times New Roman"/>
-          <w:sz w:val="26"/>
-          <w:szCs w:val="26"/>
-        </w:rPr>
-        <w:t xml:space="preserve"> thì mới hoạt động được.</w:t>
-      </w:r>
-    </w:p>
-    <w:p>
-      <w:pPr>
-        <w:pStyle w:val="DA30"/>
-        <w:numPr>
-          <w:ilvl w:val="0"/>
-          <w:numId w:val="0"/>
-        </w:numPr>
-        <w:ind w:left="360" w:firstLine="360"/>
-        <w:rPr>
-          <w:lang w:val="en-US"/>
-        </w:rPr>
-      </w:pPr>
-      <w:r>
-        <w:rPr>
-          <w:lang w:val="en-US"/>
-        </w:rPr>
-        <w:t>2.2.</w:t>
-      </w:r>
-      <w:r>
-        <w:rPr>
-          <w:lang w:val="en-US"/>
-        </w:rPr>
-        <w:t>2</w:t>
-      </w:r>
-      <w:r>
-        <w:rPr>
-          <w:lang w:val="en-US"/>
-        </w:rPr>
-        <w:t xml:space="preserve">. Điều khiển </w:t>
-      </w:r>
-      <w:r>
-        <w:rPr>
-          <w:lang w:val="en-US"/>
-        </w:rPr>
-        <w:t>PLC</w:t>
-      </w:r>
-    </w:p>
-    <w:p>
-      <w:pPr>
-        <w:spacing w:line="360" w:lineRule="auto"/>
-        <w:ind w:firstLine="720"/>
-        <w:jc w:val="both"/>
-        <w:rPr>
-          <w:rFonts w:ascii="Times New Roman" w:hAnsi="Times New Roman" w:cs="Times New Roman"/>
-          <w:b/>
-          <w:bCs/>
-          <w:sz w:val="26"/>
-          <w:szCs w:val="26"/>
-        </w:rPr>
-      </w:pPr>
-      <w:r>
-        <w:rPr>
-          <w:rFonts w:ascii="Times New Roman" w:hAnsi="Times New Roman" w:cs="Times New Roman"/>
-          <w:b/>
-          <w:bCs/>
-          <w:sz w:val="26"/>
-          <w:szCs w:val="26"/>
-        </w:rPr>
-        <w:t>Định nghĩa</w:t>
-      </w:r>
-    </w:p>
-    <w:p>
-      <w:pPr>
-        <w:spacing w:line="360" w:lineRule="auto"/>
-        <w:ind w:left="720"/>
-        <w:jc w:val="both"/>
-        <w:rPr>
-          <w:rFonts w:ascii="Times New Roman" w:hAnsi="Times New Roman" w:cs="Times New Roman"/>
-          <w:sz w:val="26"/>
-          <w:szCs w:val="26"/>
-        </w:rPr>
-      </w:pPr>
-      <w:r>
-        <w:rPr>
-          <w:rFonts w:ascii="Times New Roman" w:hAnsi="Times New Roman" w:cs="Times New Roman"/>
-          <w:sz w:val="26"/>
-          <w:szCs w:val="26"/>
-        </w:rPr>
-        <w:t>PLC là tên viết tắt của dòng chữ Programmable Logic Controller</w:t>
-      </w:r>
-      <w:r>
-        <w:rPr>
-          <w:rFonts w:ascii="Times New Roman" w:hAnsi="Times New Roman" w:cs="Times New Roman"/>
-          <w:sz w:val="26"/>
-          <w:szCs w:val="26"/>
-        </w:rPr>
-        <w:t xml:space="preserve">. </w:t>
-      </w:r>
-      <w:r>
-        <w:rPr>
-          <w:rFonts w:ascii="Times New Roman" w:hAnsi="Times New Roman" w:cs="Times New Roman"/>
-          <w:sz w:val="26"/>
-          <w:szCs w:val="26"/>
-        </w:rPr>
-        <w:t>Trong quá khứ các bộ điều khiển chỉ được sản xuất ra để phục vụ riêng cho một mục đích điều khiển và không thể thay đổi (Hay còn gọi là điều khiển kết nối cứng), điều này đã tạo ra những hạn chế và nhược điểm vô cùng lớn trong việc lập trình điều khiển</w:t>
-      </w:r>
-      <w:r>
-        <w:rPr>
-          <w:rFonts w:ascii="Times New Roman" w:hAnsi="Times New Roman" w:cs="Times New Roman"/>
-          <w:sz w:val="26"/>
-          <w:szCs w:val="26"/>
-        </w:rPr>
-        <w:t xml:space="preserve">. </w:t>
-      </w:r>
-      <w:r>
-        <w:rPr>
-          <w:rFonts w:ascii="Times New Roman" w:hAnsi="Times New Roman" w:cs="Times New Roman"/>
-          <w:sz w:val="26"/>
-          <w:szCs w:val="26"/>
-        </w:rPr>
-        <w:t>Thông qua bộ điều khiển PLC, người dùng hoàn toàn có thể thay đổi thuật toán điều khiển thông qua việc lập trình PLC (Viết bằng ngôn ngữ lập trình)</w:t>
-      </w:r>
-      <w:r>
-        <w:rPr>
-          <w:rFonts w:ascii="Times New Roman" w:hAnsi="Times New Roman" w:cs="Times New Roman"/>
-          <w:sz w:val="26"/>
-          <w:szCs w:val="26"/>
-        </w:rPr>
-        <w:t>.</w:t>
-      </w:r>
-    </w:p>
-    <w:p>
-      <w:pPr>
-        <w:spacing w:line="360" w:lineRule="auto"/>
-        <w:ind w:left="720"/>
-        <w:jc w:val="both"/>
-        <w:rPr>
-          <w:rFonts w:ascii="Times New Roman" w:hAnsi="Times New Roman" w:cs="Times New Roman"/>
-          <w:sz w:val="26"/>
-          <w:szCs w:val="26"/>
-        </w:rPr>
-      </w:pPr>
-      <w:r>
-        <w:rPr>
-          <w:rFonts w:ascii="Times New Roman" w:hAnsi="Times New Roman" w:cs="Times New Roman"/>
-          <w:sz w:val="26"/>
-          <w:szCs w:val="26"/>
-        </w:rPr>
-        <w:t>Hiện nay trên thế giới có một</w:t>
-      </w:r>
-      <w:r>
-        <w:rPr>
-          <w:rFonts w:ascii="Times New Roman" w:hAnsi="Times New Roman" w:cs="Times New Roman"/>
-          <w:sz w:val="26"/>
-          <w:szCs w:val="26"/>
-        </w:rPr>
-        <w:t xml:space="preserve"> số</w:t>
-      </w:r>
-      <w:r>
-        <w:rPr>
-          <w:rFonts w:ascii="Times New Roman" w:hAnsi="Times New Roman" w:cs="Times New Roman"/>
-          <w:sz w:val="26"/>
-          <w:szCs w:val="26"/>
-        </w:rPr>
-        <w:t xml:space="preserve"> hãng sản xuất PLC rất nổi tiếng và được nhiều công ty trên thế giới sử dụng: Siemens (Đức), Omron và Mitsubishi (Nhật Bản), Delta (Đài Loan). Tại Việt Nam dòng PLC của Siemens và Mitsubishi là phổ biến nhất và được đưa vào chương trình đào tạo của các trường kỹ thuật.</w:t>
-      </w:r>
-    </w:p>
-    <w:p>
-      <w:pPr>
-        <w:spacing w:line="360" w:lineRule="auto"/>
-        <w:ind w:left="720"/>
-        <w:jc w:val="both"/>
-        <w:rPr>
-          <w:rFonts w:ascii="Times New Roman" w:hAnsi="Times New Roman" w:cs="Times New Roman"/>
-          <w:b/>
-          <w:bCs/>
-          <w:sz w:val="26"/>
-          <w:szCs w:val="26"/>
-        </w:rPr>
-      </w:pPr>
-      <w:r>
-        <w:rPr>
-          <w:rFonts w:ascii="Times New Roman" w:hAnsi="Times New Roman" w:cs="Times New Roman"/>
-          <w:b/>
-          <w:bCs/>
-          <w:sz w:val="26"/>
-          <w:szCs w:val="26"/>
-        </w:rPr>
-        <w:t>Cách thức điều khiển</w:t>
+        <w:t>nghĩa là thay đổi kết nối dây. Điều khiển kết nối cứng có thể thực hiện với các tiếp điểm</w:t>
+      </w:r>
+      <w:r>
+        <w:rPr>
+          <w:rFonts w:ascii="Times New Roman" w:hAnsi="Times New Roman" w:cs="Times New Roman"/>
+          <w:color w:val="000000"/>
+          <w:sz w:val="26"/>
+          <w:szCs w:val="26"/>
+        </w:rPr>
+        <w:t>…</w:t>
       </w:r>
     </w:p>
     <w:p>
@@ -2559,47 +2249,55 @@
           <w:sz w:val="26"/>
           <w:szCs w:val="26"/>
         </w:rPr>
-        <w:t>Điều khiển phần cứng</w:t>
-      </w:r>
-      <w:r>
+        <w:t>Điều khiển logic:</w:t>
+      </w:r>
+      <w:r>
+        <w:rPr>
+          <w:rFonts w:ascii="Times New Roman" w:hAnsi="Times New Roman" w:cs="Times New Roman"/>
+          <w:sz w:val="26"/>
+          <w:szCs w:val="26"/>
+        </w:rPr>
+        <w:t xml:space="preserve"> </w:t>
+      </w:r>
+      <w:r>
+        <w:rPr>
+          <w:rFonts w:ascii="Times New Roman" w:hAnsi="Times New Roman" w:cs="Times New Roman"/>
+          <w:sz w:val="26"/>
+          <w:szCs w:val="26"/>
+        </w:rPr>
+        <w:t>Điều khiển logic khả trình là loại điều khiển mà chức năng của nó được đặt cố định thông qua một chương trình còn gọi là bộ nhớ chương trình. Các phần tử nhập tín hiệu được nối ở ngõ vào của bộ điều khiển, các phần tử này khởi động các cuộn dây đặt ở ngõ ra. Quá trình điều khiển ở đây được thực hiện bằng một chương trình đã soạn thảo theo mục đích, yêu cầu của việc điều khiển thiết bị.</w:t>
+      </w:r>
+      <w:r>
+        <w:rPr>
+          <w:rFonts w:ascii="Times New Roman" w:hAnsi="Times New Roman" w:cs="Times New Roman"/>
+          <w:sz w:val="26"/>
+          <w:szCs w:val="26"/>
+        </w:rPr>
+        <w:t xml:space="preserve"> </w:t>
+      </w:r>
+    </w:p>
+    <w:p>
+      <w:pPr>
+        <w:spacing w:line="360" w:lineRule="auto"/>
+        <w:ind w:left="720"/>
+        <w:jc w:val="both"/>
         <w:rPr>
           <w:rFonts w:ascii="Times New Roman" w:hAnsi="Times New Roman" w:cs="Times New Roman"/>
           <w:b/>
           <w:bCs/>
-          <w:color w:val="000000"/>
-          <w:sz w:val="26"/>
-          <w:szCs w:val="26"/>
-        </w:rPr>
-        <w:t>:</w:t>
-      </w:r>
+          <w:sz w:val="26"/>
+          <w:szCs w:val="26"/>
+        </w:rPr>
+      </w:pPr>
       <w:r>
         <w:rPr>
           <w:rFonts w:ascii="Times New Roman" w:hAnsi="Times New Roman" w:cs="Times New Roman"/>
           <w:b/>
           <w:bCs/>
-          <w:color w:val="000000"/>
-          <w:sz w:val="26"/>
-          <w:szCs w:val="26"/>
-        </w:rPr>
-        <w:t xml:space="preserve"> </w:t>
-      </w:r>
-      <w:r>
-        <w:rPr>
-          <w:rFonts w:ascii="Times New Roman" w:hAnsi="Times New Roman" w:cs="Times New Roman"/>
-          <w:color w:val="000000"/>
-          <w:sz w:val="26"/>
-          <w:szCs w:val="26"/>
-        </w:rPr>
-        <w:t>Điều khiển kết nối cứng là loại điều khiển mà các chức năng của nó được đặt cố định(nối dây). Nếu muốn thay đổi chức năng điều đó có nghĩa là thay đổi kết nối dây. Điều khiển kết nối cứng có thể thực hiện với các tiếp điểm</w:t>
-      </w:r>
-      <w:r>
-        <w:rPr>
-          <w:rFonts w:ascii="Times New Roman" w:hAnsi="Times New Roman" w:cs="Times New Roman"/>
-          <w:color w:val="000000"/>
-          <w:sz w:val="26"/>
-          <w:szCs w:val="26"/>
-        </w:rPr>
-        <w:t>…</w:t>
+          <w:sz w:val="26"/>
+          <w:szCs w:val="26"/>
+        </w:rPr>
+        <w:t>Cấu trúc PLC</w:t>
       </w:r>
     </w:p>
     <w:p>
@@ -2627,74 +2325,140 @@
           <w:sz w:val="26"/>
           <w:szCs w:val="26"/>
         </w:rPr>
-        <w:t>Điều khiển logic:</w:t>
-      </w:r>
-      <w:r>
-        <w:rPr>
-          <w:rFonts w:ascii="Times New Roman" w:hAnsi="Times New Roman" w:cs="Times New Roman"/>
-          <w:sz w:val="26"/>
-          <w:szCs w:val="26"/>
-        </w:rPr>
-        <w:t xml:space="preserve"> </w:t>
-      </w:r>
-      <w:r>
-        <w:rPr>
-          <w:rFonts w:ascii="Times New Roman" w:hAnsi="Times New Roman" w:cs="Times New Roman"/>
-          <w:sz w:val="26"/>
-          <w:szCs w:val="26"/>
-        </w:rPr>
-        <w:t xml:space="preserve">Điều khiển logic khả trình là loại điều khiển mà chức năng của nó được đặt cố định thông qua một chương trình còn gọi là bộ nhớ chương trình. Các phần tử nhập tín hiệu được nối ở ngõ vào của bộ điều khiển, các phần tử này khởi động các cuộn dây đặt ở ngõ ra. Quá trình điều khiển ở đây được thực hiện </w:t>
-      </w:r>
-      <w:r>
-        <w:rPr>
-          <w:rFonts w:ascii="Times New Roman" w:hAnsi="Times New Roman" w:cs="Times New Roman"/>
-          <w:sz w:val="26"/>
-          <w:szCs w:val="26"/>
-        </w:rPr>
-        <w:lastRenderedPageBreak/>
-        <w:t>bằng một chương trình đã soạn thảo theo mục đích, yêu cầu của việc điều khiển thiết bị.</w:t>
-      </w:r>
-      <w:r>
-        <w:rPr>
-          <w:rFonts w:ascii="Times New Roman" w:hAnsi="Times New Roman" w:cs="Times New Roman"/>
-          <w:sz w:val="26"/>
-          <w:szCs w:val="26"/>
-        </w:rPr>
-        <w:t xml:space="preserve"> </w:t>
-      </w:r>
-    </w:p>
-    <w:p>
-      <w:pPr>
-        <w:spacing w:line="360" w:lineRule="auto"/>
-        <w:ind w:left="720"/>
-        <w:jc w:val="both"/>
+        <w:t>Module CPU</w:t>
+      </w:r>
+      <w:r>
         <w:rPr>
           <w:rFonts w:ascii="Times New Roman" w:hAnsi="Times New Roman" w:cs="Times New Roman"/>
           <w:b/>
           <w:bCs/>
-          <w:sz w:val="26"/>
-          <w:szCs w:val="26"/>
-        </w:rPr>
-      </w:pPr>
+          <w:color w:val="000000"/>
+          <w:sz w:val="26"/>
+          <w:szCs w:val="26"/>
+        </w:rPr>
+        <w:t xml:space="preserve"> (C</w:t>
+      </w:r>
       <w:r>
         <w:rPr>
           <w:rFonts w:ascii="Times New Roman" w:hAnsi="Times New Roman" w:cs="Times New Roman"/>
           <w:b/>
           <w:bCs/>
-          <w:sz w:val="26"/>
-          <w:szCs w:val="26"/>
-        </w:rPr>
-        <w:t>C</w:t>
+          <w:color w:val="000000"/>
+          <w:sz w:val="26"/>
+          <w:szCs w:val="26"/>
+        </w:rPr>
+        <w:t xml:space="preserve">entral </w:t>
       </w:r>
       <w:r>
         <w:rPr>
           <w:rFonts w:ascii="Times New Roman" w:hAnsi="Times New Roman" w:cs="Times New Roman"/>
           <w:b/>
           <w:bCs/>
-          <w:sz w:val="26"/>
-          <w:szCs w:val="26"/>
-        </w:rPr>
-        <w:t>ấu trúc PLC</w:t>
+          <w:color w:val="000000"/>
+          <w:sz w:val="26"/>
+          <w:szCs w:val="26"/>
+        </w:rPr>
+        <w:t>P</w:t>
+      </w:r>
+      <w:r>
+        <w:rPr>
+          <w:rFonts w:ascii="Times New Roman" w:hAnsi="Times New Roman" w:cs="Times New Roman"/>
+          <w:b/>
+          <w:bCs/>
+          <w:color w:val="000000"/>
+          <w:sz w:val="26"/>
+          <w:szCs w:val="26"/>
+        </w:rPr>
+        <w:t xml:space="preserve">rocessing </w:t>
+      </w:r>
+      <w:r>
+        <w:rPr>
+          <w:rFonts w:ascii="Times New Roman" w:hAnsi="Times New Roman" w:cs="Times New Roman"/>
+          <w:b/>
+          <w:bCs/>
+          <w:color w:val="000000"/>
+          <w:sz w:val="26"/>
+          <w:szCs w:val="26"/>
+        </w:rPr>
+        <w:t>U</w:t>
+      </w:r>
+      <w:r>
+        <w:rPr>
+          <w:rFonts w:ascii="Times New Roman" w:hAnsi="Times New Roman" w:cs="Times New Roman"/>
+          <w:b/>
+          <w:bCs/>
+          <w:color w:val="000000"/>
+          <w:sz w:val="26"/>
+          <w:szCs w:val="26"/>
+        </w:rPr>
+        <w:t>nit</w:t>
+      </w:r>
+      <w:r>
+        <w:rPr>
+          <w:rFonts w:ascii="Times New Roman" w:hAnsi="Times New Roman" w:cs="Times New Roman"/>
+          <w:b/>
+          <w:bCs/>
+          <w:color w:val="000000"/>
+          <w:sz w:val="26"/>
+          <w:szCs w:val="26"/>
+        </w:rPr>
+        <w:t>)</w:t>
+      </w:r>
+      <w:r>
+        <w:rPr>
+          <w:rFonts w:ascii="Times New Roman" w:hAnsi="Times New Roman" w:cs="Times New Roman"/>
+          <w:b/>
+          <w:bCs/>
+          <w:color w:val="000000"/>
+          <w:sz w:val="26"/>
+          <w:szCs w:val="26"/>
+        </w:rPr>
+        <w:t xml:space="preserve">: </w:t>
+      </w:r>
+      <w:r>
+        <w:rPr>
+          <w:rFonts w:ascii="Times New Roman" w:hAnsi="Times New Roman" w:cs="Times New Roman"/>
+          <w:color w:val="000000"/>
+          <w:sz w:val="26"/>
+          <w:szCs w:val="26"/>
+        </w:rPr>
+        <w:t xml:space="preserve">đơn vị xử lý trung tâm </w:t>
+      </w:r>
+      <w:r>
+        <w:rPr>
+          <w:rFonts w:ascii="Times New Roman" w:hAnsi="Times New Roman" w:cs="Times New Roman"/>
+          <w:color w:val="000000"/>
+          <w:sz w:val="26"/>
+          <w:szCs w:val="26"/>
+        </w:rPr>
+        <w:t>(</w:t>
+      </w:r>
+      <w:r>
+        <w:rPr>
+          <w:rFonts w:ascii="Times New Roman" w:hAnsi="Times New Roman" w:cs="Times New Roman"/>
+          <w:color w:val="000000"/>
+          <w:sz w:val="26"/>
+          <w:szCs w:val="26"/>
+        </w:rPr>
+        <w:t>bao gồm: bộ vi xử lý và bộ nhớ</w:t>
+      </w:r>
+      <w:r>
+        <w:rPr>
+          <w:rFonts w:ascii="Times New Roman" w:hAnsi="Times New Roman" w:cs="Times New Roman"/>
+          <w:color w:val="000000"/>
+          <w:sz w:val="26"/>
+          <w:szCs w:val="26"/>
+        </w:rPr>
+        <w:t>)</w:t>
+      </w:r>
+      <w:r>
+        <w:rPr>
+          <w:rFonts w:ascii="Times New Roman" w:hAnsi="Times New Roman" w:cs="Times New Roman"/>
+          <w:color w:val="000000"/>
+          <w:sz w:val="26"/>
+          <w:szCs w:val="26"/>
+        </w:rPr>
+        <w:t>.</w:t>
       </w:r>
     </w:p>
     <w:p>
@@ -2718,95 +2482,16 @@
           <w:rFonts w:ascii="Times New Roman" w:hAnsi="Times New Roman" w:cs="Times New Roman"/>
           <w:b/>
           <w:bCs/>
-          <w:color w:val="000000"/>
-          <w:sz w:val="26"/>
-          <w:szCs w:val="26"/>
-        </w:rPr>
-        <w:t>Module CPU</w:t>
+          <w:sz w:val="26"/>
+          <w:szCs w:val="26"/>
+        </w:rPr>
+        <w:t>Module I/O</w:t>
       </w:r>
       <w:r>
         <w:rPr>
           <w:rFonts w:ascii="Times New Roman" w:hAnsi="Times New Roman" w:cs="Times New Roman"/>
           <w:b/>
           <w:bCs/>
-          <w:color w:val="000000"/>
-          <w:sz w:val="26"/>
-          <w:szCs w:val="26"/>
-        </w:rPr>
-        <w:t xml:space="preserve"> (C</w:t>
-      </w:r>
-      <w:r>
-        <w:rPr>
-          <w:rFonts w:ascii="Times New Roman" w:hAnsi="Times New Roman" w:cs="Times New Roman"/>
-          <w:b/>
-          <w:bCs/>
-          <w:color w:val="000000"/>
-          <w:sz w:val="26"/>
-          <w:szCs w:val="26"/>
-        </w:rPr>
-        <w:t xml:space="preserve">entral </w:t>
-      </w:r>
-      <w:r>
-        <w:rPr>
-          <w:rFonts w:ascii="Times New Roman" w:hAnsi="Times New Roman" w:cs="Times New Roman"/>
-          <w:b/>
-          <w:bCs/>
-          <w:color w:val="000000"/>
-          <w:sz w:val="26"/>
-          <w:szCs w:val="26"/>
-        </w:rPr>
-        <w:t>P</w:t>
-      </w:r>
-      <w:r>
-        <w:rPr>
-          <w:rFonts w:ascii="Times New Roman" w:hAnsi="Times New Roman" w:cs="Times New Roman"/>
-          <w:b/>
-          <w:bCs/>
-          <w:color w:val="000000"/>
-          <w:sz w:val="26"/>
-          <w:szCs w:val="26"/>
-        </w:rPr>
-        <w:t xml:space="preserve">rocessing </w:t>
-      </w:r>
-      <w:r>
-        <w:rPr>
-          <w:rFonts w:ascii="Times New Roman" w:hAnsi="Times New Roman" w:cs="Times New Roman"/>
-          <w:b/>
-          <w:bCs/>
-          <w:color w:val="000000"/>
-          <w:sz w:val="26"/>
-          <w:szCs w:val="26"/>
-        </w:rPr>
-        <w:t>U</w:t>
-      </w:r>
-      <w:r>
-        <w:rPr>
-          <w:rFonts w:ascii="Times New Roman" w:hAnsi="Times New Roman" w:cs="Times New Roman"/>
-          <w:b/>
-          <w:bCs/>
-          <w:color w:val="000000"/>
-          <w:sz w:val="26"/>
-          <w:szCs w:val="26"/>
-        </w:rPr>
-        <w:t>nit</w:t>
-      </w:r>
-      <w:r>
-        <w:rPr>
-          <w:rFonts w:ascii="Times New Roman" w:hAnsi="Times New Roman" w:cs="Times New Roman"/>
-          <w:b/>
-          <w:bCs/>
-          <w:color w:val="000000"/>
-          <w:sz w:val="26"/>
-          <w:szCs w:val="26"/>
-        </w:rPr>
-        <w:t>)</w:t>
-      </w:r>
-      <w:r>
-        <w:rPr>
-          <w:rFonts w:ascii="Times New Roman" w:hAnsi="Times New Roman" w:cs="Times New Roman"/>
-          <w:b/>
-          <w:bCs/>
-          <w:color w:val="000000"/>
           <w:sz w:val="26"/>
           <w:szCs w:val="26"/>
         </w:rPr>
@@ -2815,47 +2500,10 @@
       <w:r>
         <w:rPr>
           <w:rFonts w:ascii="Times New Roman" w:hAnsi="Times New Roman" w:cs="Times New Roman"/>
-          <w:color w:val="000000"/>
-          <w:sz w:val="26"/>
-          <w:szCs w:val="26"/>
-        </w:rPr>
-        <w:t xml:space="preserve">đơn vị xử lý trung tâm </w:t>
-      </w:r>
-      <w:r>
-        <w:rPr>
-          <w:rFonts w:ascii="Times New Roman" w:hAnsi="Times New Roman" w:cs="Times New Roman"/>
-          <w:color w:val="000000"/>
-          <w:sz w:val="26"/>
-          <w:szCs w:val="26"/>
-        </w:rPr>
-        <w:t>(</w:t>
-      </w:r>
-      <w:r>
-        <w:rPr>
-          <w:rFonts w:ascii="Times New Roman" w:hAnsi="Times New Roman" w:cs="Times New Roman"/>
-          <w:color w:val="000000"/>
-          <w:sz w:val="26"/>
-          <w:szCs w:val="26"/>
-        </w:rPr>
-        <w:t>bao gồm: bộ vi xử lý và bộ nhớ</w:t>
-      </w:r>
-      <w:r>
-        <w:rPr>
-          <w:rFonts w:ascii="Times New Roman" w:hAnsi="Times New Roman" w:cs="Times New Roman"/>
-          <w:color w:val="000000"/>
-          <w:sz w:val="26"/>
-          <w:szCs w:val="26"/>
-        </w:rPr>
-        <w:t>)</w:t>
-      </w:r>
-      <w:r>
-        <w:rPr>
-          <w:rFonts w:ascii="Times New Roman" w:hAnsi="Times New Roman" w:cs="Times New Roman"/>
-          <w:color w:val="000000"/>
-          <w:sz w:val="26"/>
-          <w:szCs w:val="26"/>
-        </w:rPr>
-        <w:t>.</w:t>
+          <w:sz w:val="26"/>
+          <w:szCs w:val="26"/>
+        </w:rPr>
+        <w:t>là các module đảm nhận là cổng giao tiếp giữa các tín hiệu điều khiển bên ngoài với PLC để điều khiển chương trình.</w:t>
       </w:r>
     </w:p>
     <w:p>
@@ -2882,51 +2530,6 @@
           <w:sz w:val="26"/>
           <w:szCs w:val="26"/>
         </w:rPr>
-        <w:t>Module I/O</w:t>
-      </w:r>
-      <w:r>
-        <w:rPr>
-          <w:rFonts w:ascii="Times New Roman" w:hAnsi="Times New Roman" w:cs="Times New Roman"/>
-          <w:b/>
-          <w:bCs/>
-          <w:sz w:val="26"/>
-          <w:szCs w:val="26"/>
-        </w:rPr>
-        <w:t xml:space="preserve">: </w:t>
-      </w:r>
-      <w:r>
-        <w:rPr>
-          <w:rFonts w:ascii="Times New Roman" w:hAnsi="Times New Roman" w:cs="Times New Roman"/>
-          <w:sz w:val="26"/>
-          <w:szCs w:val="26"/>
-        </w:rPr>
-        <w:t>là các module đảm nhận là cổng giao tiếp giữa các tín hiệu điều khiển bên ngoài với PLC để điều khiển chương trình.</w:t>
-      </w:r>
-    </w:p>
-    <w:p>
-      <w:pPr>
-        <w:pStyle w:val="ListParagraph"/>
-        <w:numPr>
-          <w:ilvl w:val="0"/>
-          <w:numId w:val="68"/>
-        </w:numPr>
-        <w:spacing w:line="360" w:lineRule="auto"/>
-        <w:ind w:left="1080"/>
-        <w:jc w:val="both"/>
-        <w:rPr>
-          <w:rFonts w:ascii="Times New Roman" w:hAnsi="Times New Roman" w:cs="Times New Roman"/>
-          <w:sz w:val="26"/>
-          <w:szCs w:val="26"/>
-        </w:rPr>
-      </w:pPr>
-      <w:r>
-        <w:rPr>
-          <w:rFonts w:ascii="Times New Roman" w:hAnsi="Times New Roman" w:cs="Times New Roman"/>
-          <w:b/>
-          <w:bCs/>
-          <w:sz w:val="26"/>
-          <w:szCs w:val="26"/>
-        </w:rPr>
         <w:t>Hệ thống đường bus tín hiệu giữa các PLC với nhau:</w:t>
       </w:r>
     </w:p>
@@ -3078,7 +2681,7 @@
       </w:pPr>
     </w:p>
     <w:sectPr>
-      <w:footerReference w:type="default" r:id="rId13"/>
+      <w:footerReference w:type="default" r:id="rId12"/>
       <w:pgSz w:w="11906" w:h="16838" w:code="9"/>
       <w:pgMar w:top="1134" w:right="851" w:bottom="1134" w:left="1418" w:header="720" w:footer="720" w:gutter="0"/>
       <w:pgNumType w:start="1"/>
@@ -11209,6 +10812,7 @@
   <w:style w:type="character" w:default="1" w:styleId="DefaultParagraphFont">
     <w:name w:val="Default Paragraph Font"/>
     <w:uiPriority w:val="1"/>
+    <w:semiHidden/>
     <w:unhideWhenUsed/>
   </w:style>
   <w:style w:type="table" w:default="1" w:styleId="TableNormal">

</xml_diff>

<commit_message>
update: Completely finished chuong2
</commit_message>
<xml_diff>
--- a/docs/report/thach/chuong2.docx
+++ b/docs/report/thach/chuong2.docx
@@ -1195,31 +1195,7 @@
         <w:rPr>
           <w:lang w:val="en-US"/>
         </w:rPr>
-        <w:t>Giao thức truyền thông UART</w:t>
-      </w:r>
-    </w:p>
-    <w:p>
-      <w:pPr>
-        <w:spacing w:line="360" w:lineRule="auto"/>
-        <w:ind w:firstLine="720"/>
-        <w:jc w:val="both"/>
-        <w:rPr>
-          <w:rFonts w:ascii="Times New Roman" w:hAnsi="Times New Roman" w:cs="Times New Roman"/>
-          <w:b/>
-          <w:bCs/>
-          <w:sz w:val="26"/>
-          <w:szCs w:val="26"/>
-        </w:rPr>
-      </w:pPr>
-      <w:r>
-        <w:rPr>
-          <w:rFonts w:ascii="Times New Roman" w:hAnsi="Times New Roman" w:cs="Times New Roman"/>
-          <w:b/>
-          <w:bCs/>
-          <w:sz w:val="26"/>
-          <w:szCs w:val="26"/>
-        </w:rPr>
-        <w:t>Định nghĩa</w:t>
+        <w:t>2.2.1. Winform C#</w:t>
       </w:r>
     </w:p>
     <w:p>
@@ -1229,17 +1205,21 @@
         <w:jc w:val="both"/>
         <w:rPr>
           <w:rFonts w:ascii="Times New Roman" w:hAnsi="Times New Roman" w:cs="Times New Roman"/>
-          <w:sz w:val="26"/>
-          <w:szCs w:val="26"/>
-        </w:rPr>
-      </w:pPr>
-      <w:r>
-        <w:rPr>
-          <w:rFonts w:ascii="Times New Roman" w:hAnsi="Times New Roman" w:cs="Times New Roman"/>
-          <w:sz w:val="26"/>
-          <w:szCs w:val="26"/>
-        </w:rPr>
-        <w:t>UART là viết tắt của "Universal Asynchronous Receiver/Transmitter", là một giao thức truyền thông không đồng bộ (Asynchronous) được sử dụng để truyền dữ liệu giữa các thiết bị điện tử, chẳng hạn như vi điều khiển (microcontroller), cảm biến, module truyền thông và các thiết bị khác.</w:t>
+          <w:b/>
+          <w:bCs/>
+          <w:sz w:val="26"/>
+          <w:szCs w:val="26"/>
+        </w:rPr>
+      </w:pPr>
+      <w:r>
+        <w:rPr>
+          <w:rFonts w:ascii="Times New Roman" w:hAnsi="Times New Roman" w:cs="Times New Roman"/>
+          <w:b/>
+          <w:bCs/>
+          <w:sz w:val="26"/>
+          <w:szCs w:val="26"/>
+        </w:rPr>
+        <w:t>Định nghĩa</w:t>
       </w:r>
     </w:p>
     <w:p>
@@ -1259,7 +1239,223 @@
           <w:sz w:val="26"/>
           <w:szCs w:val="26"/>
         </w:rPr>
-        <w:t>UART là chuẩn giao tiếp song công toàn phần (Full-Duplex), tức là thiết bị có thể truyền và nhận dữ liệu cùng lúc. Dữ liệu truyền từ chân Tx của thiết bị truyền sang chân Rx của thiết bị nhận. Chỉ cần hai dây để truyền dữ liệu giữa hai UART.</w:t>
+        <w:t>Lập trình WinForms (Windows Forms) bằng ngôn ngữ lập trình C# là một phương pháp phổ biến để phát triển ứng dụng giao diện người dùng trên nền tảng Windows. WinForms là một phần của .NET Framework, cung cấp một bộ công cụ đồ họa để thiết kế giao diện người dùng cho các ứng dụng Windows.</w:t>
+      </w:r>
+    </w:p>
+    <w:p>
+      <w:pPr>
+        <w:pStyle w:val="ListParagraph"/>
+        <w:numPr>
+          <w:ilvl w:val="0"/>
+          <w:numId w:val="71"/>
+        </w:numPr>
+        <w:spacing w:line="360" w:lineRule="auto"/>
+        <w:jc w:val="both"/>
+        <w:rPr>
+          <w:rFonts w:ascii="Times New Roman" w:hAnsi="Times New Roman" w:cs="Times New Roman"/>
+          <w:sz w:val="26"/>
+          <w:szCs w:val="26"/>
+        </w:rPr>
+      </w:pPr>
+      <w:r>
+        <w:rPr>
+          <w:rFonts w:ascii="Times New Roman" w:hAnsi="Times New Roman" w:cs="Times New Roman"/>
+          <w:b/>
+          <w:bCs/>
+          <w:sz w:val="26"/>
+          <w:szCs w:val="26"/>
+        </w:rPr>
+        <w:t>Form (Biểu mẫu):</w:t>
+      </w:r>
+      <w:r>
+        <w:rPr>
+          <w:rFonts w:ascii="Times New Roman" w:hAnsi="Times New Roman" w:cs="Times New Roman"/>
+          <w:sz w:val="26"/>
+          <w:szCs w:val="26"/>
+        </w:rPr>
+        <w:t xml:space="preserve"> </w:t>
+      </w:r>
+      <w:r>
+        <w:rPr>
+          <w:rFonts w:ascii="Times New Roman" w:hAnsi="Times New Roman" w:cs="Times New Roman"/>
+          <w:sz w:val="26"/>
+          <w:szCs w:val="26"/>
+        </w:rPr>
+        <w:t>Form là cửa sổ chính của ứng dụng, nơi chứa các điều khiển và các thành phần giao diện khác. Bạn có thể tạo form thông qua thiết kế đồ họa bằng cách sử dụng trình thiết kế WinForms hoặc tạo động trong mã nguồn.</w:t>
+      </w:r>
+    </w:p>
+    <w:p>
+      <w:pPr>
+        <w:pStyle w:val="ListParagraph"/>
+        <w:numPr>
+          <w:ilvl w:val="0"/>
+          <w:numId w:val="71"/>
+        </w:numPr>
+        <w:spacing w:line="360" w:lineRule="auto"/>
+        <w:jc w:val="both"/>
+        <w:rPr>
+          <w:rFonts w:ascii="Times New Roman" w:hAnsi="Times New Roman" w:cs="Times New Roman"/>
+          <w:sz w:val="26"/>
+          <w:szCs w:val="26"/>
+        </w:rPr>
+      </w:pPr>
+      <w:r>
+        <w:rPr>
+          <w:rFonts w:ascii="Times New Roman" w:hAnsi="Times New Roman" w:cs="Times New Roman"/>
+          <w:b/>
+          <w:bCs/>
+          <w:sz w:val="26"/>
+          <w:szCs w:val="26"/>
+        </w:rPr>
+        <w:t>Control (Điều khiển)</w:t>
+      </w:r>
+      <w:r>
+        <w:rPr>
+          <w:rFonts w:ascii="Times New Roman" w:hAnsi="Times New Roman" w:cs="Times New Roman"/>
+          <w:b/>
+          <w:bCs/>
+          <w:sz w:val="26"/>
+          <w:szCs w:val="26"/>
+        </w:rPr>
+        <w:t>:</w:t>
+      </w:r>
+      <w:r>
+        <w:rPr>
+          <w:rFonts w:ascii="Times New Roman" w:hAnsi="Times New Roman" w:cs="Times New Roman"/>
+          <w:sz w:val="26"/>
+          <w:szCs w:val="26"/>
+        </w:rPr>
+        <w:t xml:space="preserve"> Control là các thành phần giao diện như buttons, textboxes, labels, và các thành phần khác. WinForms cung cấp một loạt các controls mà bạn có thể thêm vào form để tương tác với người dùng.</w:t>
+      </w:r>
+    </w:p>
+    <w:p>
+      <w:pPr>
+        <w:pStyle w:val="ListParagraph"/>
+        <w:numPr>
+          <w:ilvl w:val="0"/>
+          <w:numId w:val="71"/>
+        </w:numPr>
+        <w:spacing w:line="360" w:lineRule="auto"/>
+        <w:jc w:val="both"/>
+        <w:rPr>
+          <w:rFonts w:ascii="Times New Roman" w:hAnsi="Times New Roman" w:cs="Times New Roman"/>
+          <w:sz w:val="26"/>
+          <w:szCs w:val="26"/>
+        </w:rPr>
+      </w:pPr>
+      <w:r>
+        <w:rPr>
+          <w:rFonts w:ascii="Times New Roman" w:hAnsi="Times New Roman" w:cs="Times New Roman"/>
+          <w:b/>
+          <w:bCs/>
+          <w:sz w:val="26"/>
+          <w:szCs w:val="26"/>
+        </w:rPr>
+        <w:t>Event Handling (Xử lý sự kiện)</w:t>
+      </w:r>
+      <w:r>
+        <w:rPr>
+          <w:rFonts w:ascii="Times New Roman" w:hAnsi="Times New Roman" w:cs="Times New Roman"/>
+          <w:b/>
+          <w:bCs/>
+          <w:sz w:val="26"/>
+          <w:szCs w:val="26"/>
+        </w:rPr>
+        <w:t>:</w:t>
+      </w:r>
+      <w:r>
+        <w:rPr>
+          <w:rFonts w:ascii="Times New Roman" w:hAnsi="Times New Roman" w:cs="Times New Roman"/>
+          <w:sz w:val="26"/>
+          <w:szCs w:val="26"/>
+        </w:rPr>
+        <w:t xml:space="preserve"> </w:t>
+      </w:r>
+      <w:r>
+        <w:rPr>
+          <w:rFonts w:ascii="Times New Roman" w:hAnsi="Times New Roman" w:cs="Times New Roman"/>
+          <w:sz w:val="26"/>
+          <w:szCs w:val="26"/>
+        </w:rPr>
+        <w:t>Sự kiện là các hành động xảy ra trong ứng dụng, chẳng hạn như nhấn nút hoặc nhập liệu từ bàn phím. Xử lý sự kiện là quá trình đáp ứng và xử lý các sự kiện này bằng cách kết hợp mã nguồn với các control.</w:t>
+      </w:r>
+    </w:p>
+    <w:p>
+      <w:pPr>
+        <w:pStyle w:val="ListParagraph"/>
+        <w:numPr>
+          <w:ilvl w:val="0"/>
+          <w:numId w:val="71"/>
+        </w:numPr>
+        <w:spacing w:line="360" w:lineRule="auto"/>
+        <w:jc w:val="both"/>
+        <w:rPr>
+          <w:rFonts w:ascii="Times New Roman" w:hAnsi="Times New Roman" w:cs="Times New Roman"/>
+          <w:sz w:val="26"/>
+          <w:szCs w:val="26"/>
+        </w:rPr>
+      </w:pPr>
+      <w:r>
+        <w:rPr>
+          <w:rFonts w:ascii="Times New Roman" w:hAnsi="Times New Roman" w:cs="Times New Roman"/>
+          <w:b/>
+          <w:bCs/>
+          <w:sz w:val="26"/>
+          <w:szCs w:val="26"/>
+        </w:rPr>
+        <w:t>Data Binding (Ràng buộc dữ liệu)</w:t>
+      </w:r>
+      <w:r>
+        <w:rPr>
+          <w:rFonts w:ascii="Times New Roman" w:hAnsi="Times New Roman" w:cs="Times New Roman"/>
+          <w:b/>
+          <w:bCs/>
+          <w:sz w:val="26"/>
+          <w:szCs w:val="26"/>
+        </w:rPr>
+        <w:t>:</w:t>
+      </w:r>
+      <w:r>
+        <w:rPr>
+          <w:rFonts w:ascii="Times New Roman" w:hAnsi="Times New Roman" w:cs="Times New Roman"/>
+          <w:sz w:val="26"/>
+          <w:szCs w:val="26"/>
+        </w:rPr>
+        <w:t xml:space="preserve"> WinForms hỗ trợ ràng buộc dữ liệu, giúp tự động đồng bộ dữ liệu giữa các control và dữ liệu nguồn. Điều này giúp giảm thiểu mã nguồn và tăng tính linh hoạt của ứng dụng.</w:t>
+      </w:r>
+    </w:p>
+    <w:p>
+      <w:pPr>
+        <w:pStyle w:val="ListParagraph"/>
+        <w:numPr>
+          <w:ilvl w:val="0"/>
+          <w:numId w:val="71"/>
+        </w:numPr>
+        <w:spacing w:line="360" w:lineRule="auto"/>
+        <w:jc w:val="both"/>
+        <w:rPr>
+          <w:rFonts w:ascii="Times New Roman" w:hAnsi="Times New Roman" w:cs="Times New Roman"/>
+          <w:sz w:val="26"/>
+          <w:szCs w:val="26"/>
+        </w:rPr>
+      </w:pPr>
+      <w:r>
+        <w:rPr>
+          <w:rFonts w:ascii="Times New Roman" w:hAnsi="Times New Roman" w:cs="Times New Roman"/>
+          <w:b/>
+          <w:bCs/>
+          <w:sz w:val="26"/>
+          <w:szCs w:val="26"/>
+        </w:rPr>
+        <w:t>Deployment (Triển khai):</w:t>
+      </w:r>
+      <w:r>
+        <w:rPr>
+          <w:rFonts w:ascii="Times New Roman" w:hAnsi="Times New Roman" w:cs="Times New Roman"/>
+          <w:sz w:val="26"/>
+          <w:szCs w:val="26"/>
+        </w:rPr>
+        <w:t xml:space="preserve"> WinForms cung cấp các công cụ để triển khai ứng dụng, đóng gói cùng với tất cả các thành phần cần thiết để chạy trên máy tính của người dùng một cách dễ dàng.</w:t>
       </w:r>
     </w:p>
     <w:p>
@@ -1279,7 +1475,63 @@
           <w:sz w:val="26"/>
           <w:szCs w:val="26"/>
         </w:rPr>
-        <w:t>UART truyền dữ liệu không đồng bộ, có nghĩa là không có tín hiệu đồng hồ để đồng bộ hóa giữa thiết bị truyền và thiết bị nhận. Thay vào đó, các thiết bị UART sẽ thêm các bit bắt đầu và dừng vào gói dữ liệu được truyền. Các bit này xác định phần đầu và phần cuối của gói dữ liệu để UART nhận biết khi nào bắt đầu đọc các bit.</w:t>
+        <w:lastRenderedPageBreak/>
+        <w:t>Bằng cách sử dụng các khái niệm trên, lập trình viên có thể phát triển ứng dụng Windows hiệu quả và linh hoạt sử dụng ngôn ngữ lập trình C# và framework .NET.</w:t>
+      </w:r>
+    </w:p>
+    <w:p>
+      <w:pPr>
+        <w:spacing w:line="360" w:lineRule="auto"/>
+        <w:jc w:val="both"/>
+        <w:rPr>
+          <w:rFonts w:ascii="Times New Roman" w:hAnsi="Times New Roman" w:cs="Times New Roman"/>
+          <w:b/>
+          <w:bCs/>
+          <w:sz w:val="26"/>
+          <w:szCs w:val="26"/>
+        </w:rPr>
+      </w:pPr>
+      <w:r>
+        <w:rPr>
+          <w:rFonts w:ascii="Times New Roman" w:hAnsi="Times New Roman" w:cs="Times New Roman"/>
+          <w:sz w:val="26"/>
+          <w:szCs w:val="26"/>
+        </w:rPr>
+        <w:tab/>
+      </w:r>
+      <w:r>
+        <w:rPr>
+          <w:rFonts w:ascii="Times New Roman" w:hAnsi="Times New Roman" w:cs="Times New Roman"/>
+          <w:b/>
+          <w:bCs/>
+          <w:sz w:val="26"/>
+          <w:szCs w:val="26"/>
+        </w:rPr>
+        <w:t>2.2.2. Matlab</w:t>
+      </w:r>
+    </w:p>
+    <w:p>
+      <w:pPr>
+        <w:spacing w:line="360" w:lineRule="auto"/>
+        <w:jc w:val="both"/>
+        <w:rPr>
+          <w:rFonts w:ascii="Times New Roman" w:hAnsi="Times New Roman" w:cs="Times New Roman"/>
+          <w:b/>
+          <w:bCs/>
+          <w:sz w:val="26"/>
+          <w:szCs w:val="26"/>
+        </w:rPr>
+      </w:pPr>
+      <w:r>
+        <w:rPr>
+          <w:rFonts w:ascii="Times New Roman" w:hAnsi="Times New Roman" w:cs="Times New Roman"/>
+          <w:b/>
+          <w:bCs/>
+          <w:sz w:val="26"/>
+          <w:szCs w:val="26"/>
+        </w:rPr>
+        <w:tab/>
+        <w:t>Định nghĩa</w:t>
       </w:r>
     </w:p>
     <w:p>
@@ -1299,7 +1551,233 @@
           <w:sz w:val="26"/>
           <w:szCs w:val="26"/>
         </w:rPr>
-        <w:t>Khi UART nhận phát hiện một bit bắt đầu, nó bắt đầu đọc các bit đến ở một tốc độ cụ thể được gọi là baud rate. Baud rate được biểu thị bằng bit trên giây (bps), baud rate càng lớn thì tốc độ truyền càng nhanh. Cả hai thiết bị hoạt động ở cùng tốc độ truyền.</w:t>
+        <w:t>Lập trình GUI (Giao diện người dùng) bằng MATLAB thường sử dụng MATLAB App Designer, một công cụ giúp người phát triển tạo và quản lý giao diện người dùng một cách dễ dàng. Dưới đây là một số khái niệm cơ bản của lập trình GUI trong MATLAB:</w:t>
+      </w:r>
+    </w:p>
+    <w:p>
+      <w:pPr>
+        <w:numPr>
+          <w:ilvl w:val="0"/>
+          <w:numId w:val="73"/>
+        </w:numPr>
+        <w:tabs>
+          <w:tab w:val="clear" w:pos="1080"/>
+        </w:tabs>
+        <w:spacing w:line="360" w:lineRule="auto"/>
+        <w:jc w:val="both"/>
+        <w:rPr>
+          <w:rFonts w:ascii="Times New Roman" w:hAnsi="Times New Roman" w:cs="Times New Roman"/>
+          <w:sz w:val="26"/>
+          <w:szCs w:val="26"/>
+        </w:rPr>
+      </w:pPr>
+      <w:r>
+        <w:rPr>
+          <w:rFonts w:ascii="Times New Roman" w:hAnsi="Times New Roman" w:cs="Times New Roman"/>
+          <w:b/>
+          <w:bCs/>
+          <w:sz w:val="26"/>
+          <w:szCs w:val="26"/>
+        </w:rPr>
+        <w:t>App Designer</w:t>
+      </w:r>
+      <w:r>
+        <w:rPr>
+          <w:rFonts w:ascii="Times New Roman" w:hAnsi="Times New Roman" w:cs="Times New Roman"/>
+          <w:sz w:val="26"/>
+          <w:szCs w:val="26"/>
+        </w:rPr>
+        <w:t>: App Designer là một công cụ giúp tạo và thiết kế giao diện người dùng trong MATLAB. Nó cung cấp một trình chỉnh sửa đồ họa để kéo và thả các thành phần giao diện như nút, ô văn bản, và đồ thị.</w:t>
+      </w:r>
+    </w:p>
+    <w:p>
+      <w:pPr>
+        <w:numPr>
+          <w:ilvl w:val="0"/>
+          <w:numId w:val="73"/>
+        </w:numPr>
+        <w:tabs>
+          <w:tab w:val="clear" w:pos="1080"/>
+        </w:tabs>
+        <w:spacing w:line="360" w:lineRule="auto"/>
+        <w:jc w:val="both"/>
+        <w:rPr>
+          <w:rFonts w:ascii="Times New Roman" w:hAnsi="Times New Roman" w:cs="Times New Roman"/>
+          <w:sz w:val="26"/>
+          <w:szCs w:val="26"/>
+        </w:rPr>
+      </w:pPr>
+      <w:r>
+        <w:rPr>
+          <w:rFonts w:ascii="Times New Roman" w:hAnsi="Times New Roman" w:cs="Times New Roman"/>
+          <w:b/>
+          <w:bCs/>
+          <w:sz w:val="26"/>
+          <w:szCs w:val="26"/>
+        </w:rPr>
+        <w:t>Components</w:t>
+      </w:r>
+      <w:r>
+        <w:rPr>
+          <w:rFonts w:ascii="Times New Roman" w:hAnsi="Times New Roman" w:cs="Times New Roman"/>
+          <w:sz w:val="26"/>
+          <w:szCs w:val="26"/>
+        </w:rPr>
+        <w:t xml:space="preserve"> (Thành phần): Components là các đối tượng như nút, ô văn bản, đồ thị và các thành phần khác mà bạn thêm vào giao diện người dùng. Bạn có thể tương tác với các thành phần này thông qua mã nguồn để xử lý sự kiện và thay đổi dữ liệu.</w:t>
+      </w:r>
+    </w:p>
+    <w:p>
+      <w:pPr>
+        <w:numPr>
+          <w:ilvl w:val="0"/>
+          <w:numId w:val="73"/>
+        </w:numPr>
+        <w:tabs>
+          <w:tab w:val="clear" w:pos="1080"/>
+        </w:tabs>
+        <w:spacing w:line="360" w:lineRule="auto"/>
+        <w:jc w:val="both"/>
+        <w:rPr>
+          <w:rFonts w:ascii="Times New Roman" w:hAnsi="Times New Roman" w:cs="Times New Roman"/>
+          <w:sz w:val="26"/>
+          <w:szCs w:val="26"/>
+        </w:rPr>
+      </w:pPr>
+      <w:r>
+        <w:rPr>
+          <w:rFonts w:ascii="Times New Roman" w:hAnsi="Times New Roman" w:cs="Times New Roman"/>
+          <w:b/>
+          <w:bCs/>
+          <w:sz w:val="26"/>
+          <w:szCs w:val="26"/>
+        </w:rPr>
+        <w:t>Callback Functions</w:t>
+      </w:r>
+      <w:r>
+        <w:rPr>
+          <w:rFonts w:ascii="Times New Roman" w:hAnsi="Times New Roman" w:cs="Times New Roman"/>
+          <w:b/>
+          <w:bCs/>
+          <w:sz w:val="26"/>
+          <w:szCs w:val="26"/>
+        </w:rPr>
+        <w:t xml:space="preserve">: </w:t>
+      </w:r>
+      <w:r>
+        <w:rPr>
+          <w:rFonts w:ascii="Times New Roman" w:hAnsi="Times New Roman" w:cs="Times New Roman"/>
+          <w:sz w:val="26"/>
+          <w:szCs w:val="26"/>
+        </w:rPr>
+        <w:t>Callback functions là các hàm MATLAB mà bạn liên kết với sự kiện xảy ra trên các thành phần của giao diện người dùng. Ví dụ, bạn có thể gọi hàm nếu người dùng nhấn nút hoặc thay đổi giá trị trong ô văn bản.</w:t>
+      </w:r>
+    </w:p>
+    <w:p>
+      <w:pPr>
+        <w:numPr>
+          <w:ilvl w:val="0"/>
+          <w:numId w:val="73"/>
+        </w:numPr>
+        <w:tabs>
+          <w:tab w:val="clear" w:pos="1080"/>
+        </w:tabs>
+        <w:spacing w:line="360" w:lineRule="auto"/>
+        <w:jc w:val="both"/>
+        <w:rPr>
+          <w:rFonts w:ascii="Times New Roman" w:hAnsi="Times New Roman" w:cs="Times New Roman"/>
+          <w:sz w:val="26"/>
+          <w:szCs w:val="26"/>
+        </w:rPr>
+      </w:pPr>
+      <w:r>
+        <w:rPr>
+          <w:rFonts w:ascii="Times New Roman" w:hAnsi="Times New Roman" w:cs="Times New Roman"/>
+          <w:b/>
+          <w:bCs/>
+          <w:sz w:val="26"/>
+          <w:szCs w:val="26"/>
+        </w:rPr>
+        <w:t>Data Binding:</w:t>
+      </w:r>
+      <w:r>
+        <w:rPr>
+          <w:rFonts w:ascii="Times New Roman" w:hAnsi="Times New Roman" w:cs="Times New Roman"/>
+          <w:sz w:val="26"/>
+          <w:szCs w:val="26"/>
+        </w:rPr>
+        <w:t xml:space="preserve"> Tương tự như WinForms, MATLAB hỗ trợ ràng buộc dữ liệu giúp đồng bộ dữ liệu giữa các thành phần của giao diện người dùng và dữ liệu trong mã nguồn.</w:t>
+      </w:r>
+    </w:p>
+    <w:p>
+      <w:pPr>
+        <w:numPr>
+          <w:ilvl w:val="0"/>
+          <w:numId w:val="73"/>
+        </w:numPr>
+        <w:tabs>
+          <w:tab w:val="clear" w:pos="1080"/>
+        </w:tabs>
+        <w:spacing w:line="360" w:lineRule="auto"/>
+        <w:jc w:val="both"/>
+        <w:rPr>
+          <w:rFonts w:ascii="Times New Roman" w:hAnsi="Times New Roman" w:cs="Times New Roman"/>
+          <w:sz w:val="26"/>
+          <w:szCs w:val="26"/>
+        </w:rPr>
+      </w:pPr>
+      <w:r>
+        <w:rPr>
+          <w:rFonts w:ascii="Times New Roman" w:hAnsi="Times New Roman" w:cs="Times New Roman"/>
+          <w:b/>
+          <w:bCs/>
+          <w:sz w:val="26"/>
+          <w:szCs w:val="26"/>
+        </w:rPr>
+        <w:t>Figure:</w:t>
+      </w:r>
+      <w:r>
+        <w:rPr>
+          <w:rFonts w:ascii="Times New Roman" w:hAnsi="Times New Roman" w:cs="Times New Roman"/>
+          <w:sz w:val="26"/>
+          <w:szCs w:val="26"/>
+        </w:rPr>
+        <w:t xml:space="preserve"> Figure là cửa sổ chính của ứng dụng, nơi chứa tất cả các thành phần giao diện người dùng. Bạn có thể tạo figure thông qua App Designer hoặc trong mã nguồn.</w:t>
+      </w:r>
+    </w:p>
+    <w:p>
+      <w:pPr>
+        <w:numPr>
+          <w:ilvl w:val="0"/>
+          <w:numId w:val="73"/>
+        </w:numPr>
+        <w:tabs>
+          <w:tab w:val="clear" w:pos="1080"/>
+        </w:tabs>
+        <w:spacing w:line="360" w:lineRule="auto"/>
+        <w:jc w:val="both"/>
+        <w:rPr>
+          <w:rFonts w:ascii="Times New Roman" w:hAnsi="Times New Roman" w:cs="Times New Roman"/>
+          <w:sz w:val="26"/>
+          <w:szCs w:val="26"/>
+        </w:rPr>
+      </w:pPr>
+      <w:r>
+        <w:rPr>
+          <w:rFonts w:ascii="Times New Roman" w:hAnsi="Times New Roman" w:cs="Times New Roman"/>
+          <w:b/>
+          <w:bCs/>
+          <w:sz w:val="26"/>
+          <w:szCs w:val="26"/>
+        </w:rPr>
+        <w:t>GUIDE</w:t>
+      </w:r>
+      <w:r>
+        <w:rPr>
+          <w:rFonts w:ascii="Times New Roman" w:hAnsi="Times New Roman" w:cs="Times New Roman"/>
+          <w:sz w:val="26"/>
+          <w:szCs w:val="26"/>
+        </w:rPr>
+        <w:t>: GUIDE là một công cụ cũ hơn của MATLAB để thiết kế giao diện người dùng. Mặc dù hiện tại nó không còn được khuyến khích sử dụng, nhưng vẫn còn một số dự án sử dụng GUIDE.</w:t>
       </w:r>
     </w:p>
     <w:p>
@@ -1309,162 +1787,6 @@
         <w:jc w:val="both"/>
         <w:rPr>
           <w:rFonts w:ascii="Times New Roman" w:hAnsi="Times New Roman" w:cs="Times New Roman"/>
-          <w:sz w:val="26"/>
-          <w:szCs w:val="26"/>
-        </w:rPr>
-      </w:pPr>
-      <w:r>
-        <w:rPr>
-          <w:rFonts w:ascii="Times New Roman" w:hAnsi="Times New Roman" w:cs="Times New Roman"/>
-          <w:sz w:val="26"/>
-          <w:szCs w:val="26"/>
-        </w:rPr>
-        <w:t>Trong chuẩn giao tiếp UART, dữ liệu được truyền ở dạng các gói tin. Một gói tin bao gồm</w:t>
-      </w:r>
-      <w:r>
-        <w:rPr>
-          <w:rFonts w:ascii="Times New Roman" w:hAnsi="Times New Roman" w:cs="Times New Roman"/>
-          <w:sz w:val="26"/>
-          <w:szCs w:val="26"/>
-        </w:rPr>
-        <w:t xml:space="preserve"> những thành phần sau:</w:t>
-      </w:r>
-    </w:p>
-    <w:p>
-      <w:pPr>
-        <w:spacing w:line="360" w:lineRule="auto"/>
-        <w:jc w:val="center"/>
-        <w:rPr>
-          <w:rFonts w:ascii="Times New Roman" w:hAnsi="Times New Roman" w:cs="Times New Roman"/>
-          <w:sz w:val="26"/>
-          <w:szCs w:val="26"/>
-        </w:rPr>
-      </w:pPr>
-      <w:r>
-        <w:rPr>
-          <w:noProof/>
-        </w:rPr>
-        <w:lastRenderedPageBreak/>
-        <w:drawing>
-          <wp:inline distT="0" distB="0" distL="0" distR="0" wp14:anchorId="27F56942" wp14:editId="59000D03">
-            <wp:extent cx="3783495" cy="1690148"/>
-            <wp:effectExtent l="0" t="0" r="7620" b="5715"/>
-            <wp:docPr id="1458857903" name="Picture 5" descr="Basics of UART Communication"/>
-            <wp:cNvGraphicFramePr>
-              <a:graphicFrameLocks xmlns:a="http://schemas.openxmlformats.org/drawingml/2006/main" noChangeAspect="1"/>
-            </wp:cNvGraphicFramePr>
-            <a:graphic xmlns:a="http://schemas.openxmlformats.org/drawingml/2006/main">
-              <a:graphicData uri="http://schemas.openxmlformats.org/drawingml/2006/picture">
-                <pic:pic xmlns:pic="http://schemas.openxmlformats.org/drawingml/2006/picture">
-                  <pic:nvPicPr>
-                    <pic:cNvPr id="0" name="Picture 9" descr="Basics of UART Communication"/>
-                    <pic:cNvPicPr>
-                      <a:picLocks noChangeAspect="1" noChangeArrowheads="1"/>
-                    </pic:cNvPicPr>
-                  </pic:nvPicPr>
-                  <pic:blipFill>
-                    <a:blip r:embed="rId11">
-                      <a:extLst>
-                        <a:ext uri="{28A0092B-C50C-407E-A947-70E740481C1C}">
-                          <a14:useLocalDpi xmlns:a14="http://schemas.microsoft.com/office/drawing/2010/main" val="0"/>
-                        </a:ext>
-                      </a:extLst>
-                    </a:blip>
-                    <a:srcRect/>
-                    <a:stretch>
-                      <a:fillRect/>
-                    </a:stretch>
-                  </pic:blipFill>
-                  <pic:spPr bwMode="auto">
-                    <a:xfrm>
-                      <a:off x="0" y="0"/>
-                      <a:ext cx="3802639" cy="1698700"/>
-                    </a:xfrm>
-                    <a:prstGeom prst="rect">
-                      <a:avLst/>
-                    </a:prstGeom>
-                    <a:noFill/>
-                    <a:ln>
-                      <a:noFill/>
-                    </a:ln>
-                  </pic:spPr>
-                </pic:pic>
-              </a:graphicData>
-            </a:graphic>
-          </wp:inline>
-        </w:drawing>
-      </w:r>
-    </w:p>
-    <w:p>
-      <w:pPr>
-        <w:spacing w:line="360" w:lineRule="auto"/>
-        <w:jc w:val="center"/>
-        <w:rPr>
-          <w:rFonts w:ascii="Times New Roman" w:hAnsi="Times New Roman" w:cs="Times New Roman"/>
-          <w:i/>
-          <w:iCs/>
-          <w:sz w:val="26"/>
-          <w:szCs w:val="26"/>
-        </w:rPr>
-      </w:pPr>
-      <w:r>
-        <w:rPr>
-          <w:rFonts w:ascii="Times New Roman" w:hAnsi="Times New Roman" w:cs="Times New Roman"/>
-          <w:i/>
-          <w:iCs/>
-          <w:sz w:val="26"/>
-          <w:szCs w:val="26"/>
-        </w:rPr>
-        <w:t>Hình 2.</w:t>
-      </w:r>
-      <w:r>
-        <w:rPr>
-          <w:rFonts w:ascii="Times New Roman" w:hAnsi="Times New Roman" w:cs="Times New Roman"/>
-          <w:i/>
-          <w:iCs/>
-          <w:sz w:val="26"/>
-          <w:szCs w:val="26"/>
-        </w:rPr>
-        <w:t>2</w:t>
-      </w:r>
-      <w:r>
-        <w:rPr>
-          <w:rFonts w:ascii="Times New Roman" w:hAnsi="Times New Roman" w:cs="Times New Roman"/>
-          <w:i/>
-          <w:iCs/>
-          <w:sz w:val="26"/>
-          <w:szCs w:val="26"/>
-        </w:rPr>
-        <w:t xml:space="preserve">.1: Cấu trúc </w:t>
-      </w:r>
-      <w:r>
-        <w:rPr>
-          <w:rFonts w:ascii="Times New Roman" w:hAnsi="Times New Roman" w:cs="Times New Roman"/>
-          <w:i/>
-          <w:iCs/>
-          <w:sz w:val="26"/>
-          <w:szCs w:val="26"/>
-        </w:rPr>
-        <w:t>một</w:t>
-      </w:r>
-      <w:r>
-        <w:rPr>
-          <w:rFonts w:ascii="Times New Roman" w:hAnsi="Times New Roman" w:cs="Times New Roman"/>
-          <w:i/>
-          <w:iCs/>
-          <w:sz w:val="26"/>
-          <w:szCs w:val="26"/>
-        </w:rPr>
-        <w:t xml:space="preserve"> frame dữ liệu trong giao thức truyền thông UART</w:t>
-      </w:r>
-    </w:p>
-    <w:p>
-      <w:pPr>
-        <w:spacing w:line="360" w:lineRule="auto"/>
-        <w:ind w:left="720"/>
-        <w:jc w:val="both"/>
-        <w:rPr>
-          <w:rFonts w:ascii="Times New Roman" w:hAnsi="Times New Roman" w:cs="Times New Roman"/>
           <w:b/>
           <w:bCs/>
           <w:sz w:val="26"/>
@@ -1474,252 +1796,19 @@
       <w:r>
         <w:rPr>
           <w:rFonts w:ascii="Times New Roman" w:hAnsi="Times New Roman" w:cs="Times New Roman"/>
-          <w:b/>
-          <w:bCs/>
-          <w:sz w:val="26"/>
-          <w:szCs w:val="26"/>
-        </w:rPr>
-        <w:t xml:space="preserve">Start bit: </w:t>
-      </w:r>
-    </w:p>
-    <w:p>
-      <w:pPr>
-        <w:spacing w:line="360" w:lineRule="auto"/>
-        <w:ind w:left="720"/>
-        <w:jc w:val="both"/>
-        <w:rPr>
-          <w:rFonts w:ascii="Times New Roman" w:hAnsi="Times New Roman" w:cs="Times New Roman"/>
-          <w:sz w:val="26"/>
-          <w:szCs w:val="26"/>
-        </w:rPr>
-      </w:pPr>
-      <w:r>
-        <w:rPr>
-          <w:rFonts w:ascii="Times New Roman" w:hAnsi="Times New Roman" w:cs="Times New Roman"/>
-          <w:sz w:val="26"/>
-          <w:szCs w:val="26"/>
-        </w:rPr>
-        <w:t xml:space="preserve">Đường truyền dữ liệu UART thường được duy trì ở mức điện áp cao khi không truyền dữ liệu. Để bắt đầu quá trình truyền dữ liệu, UART truyền sẽ kéo đường truyền từ mức cao xuống mức thấp trong một chu kỳ. </w:t>
-      </w:r>
-    </w:p>
-    <w:p>
-      <w:pPr>
-        <w:spacing w:line="360" w:lineRule="auto"/>
-        <w:ind w:left="720"/>
-        <w:jc w:val="both"/>
-        <w:rPr>
-          <w:rFonts w:ascii="Times New Roman" w:hAnsi="Times New Roman" w:cs="Times New Roman"/>
-          <w:sz w:val="26"/>
-          <w:szCs w:val="26"/>
-        </w:rPr>
-      </w:pPr>
-      <w:r>
-        <w:rPr>
-          <w:rFonts w:ascii="Times New Roman" w:hAnsi="Times New Roman" w:cs="Times New Roman"/>
-          <w:sz w:val="26"/>
-          <w:szCs w:val="26"/>
-        </w:rPr>
-        <w:t>Khi UART nhận phát hiện chuyển động từ mức cao xuống mức thấp, nó bắt đầu đọc các bit trong khung dữ liệu với tần suất của baud rate</w:t>
-      </w:r>
-      <w:r>
-        <w:rPr>
-          <w:rFonts w:ascii="Times New Roman" w:hAnsi="Times New Roman" w:cs="Times New Roman"/>
-          <w:sz w:val="26"/>
-          <w:szCs w:val="26"/>
-        </w:rPr>
-        <w:t>.</w:t>
-      </w:r>
-    </w:p>
-    <w:p>
-      <w:pPr>
-        <w:spacing w:line="360" w:lineRule="auto"/>
-        <w:ind w:left="720"/>
-        <w:jc w:val="both"/>
-        <w:rPr>
-          <w:rFonts w:ascii="Times New Roman" w:hAnsi="Times New Roman" w:cs="Times New Roman"/>
-          <w:b/>
-          <w:bCs/>
-          <w:sz w:val="26"/>
-          <w:szCs w:val="26"/>
-        </w:rPr>
-      </w:pPr>
-      <w:r>
-        <w:rPr>
-          <w:rFonts w:ascii="Times New Roman" w:hAnsi="Times New Roman" w:cs="Times New Roman"/>
-          <w:b/>
-          <w:bCs/>
-          <w:sz w:val="26"/>
-          <w:szCs w:val="26"/>
-        </w:rPr>
-        <w:t>Data</w:t>
-      </w:r>
-      <w:r>
-        <w:rPr>
-          <w:rFonts w:ascii="Times New Roman" w:hAnsi="Times New Roman" w:cs="Times New Roman"/>
-          <w:b/>
-          <w:bCs/>
-          <w:sz w:val="26"/>
-          <w:szCs w:val="26"/>
-        </w:rPr>
-        <w:t xml:space="preserve"> F</w:t>
-      </w:r>
-      <w:r>
-        <w:rPr>
-          <w:rFonts w:ascii="Times New Roman" w:hAnsi="Times New Roman" w:cs="Times New Roman"/>
-          <w:b/>
-          <w:bCs/>
-          <w:sz w:val="26"/>
-          <w:szCs w:val="26"/>
-        </w:rPr>
-        <w:t>rame:</w:t>
-      </w:r>
-    </w:p>
-    <w:p>
-      <w:pPr>
-        <w:spacing w:line="360" w:lineRule="auto"/>
-        <w:ind w:left="720"/>
-        <w:jc w:val="both"/>
-        <w:rPr>
-          <w:rFonts w:ascii="Times New Roman" w:hAnsi="Times New Roman" w:cs="Times New Roman"/>
-          <w:sz w:val="26"/>
-          <w:szCs w:val="26"/>
-        </w:rPr>
-      </w:pPr>
-      <w:r>
-        <w:rPr>
-          <w:rFonts w:ascii="Times New Roman" w:hAnsi="Times New Roman" w:cs="Times New Roman"/>
-          <w:sz w:val="26"/>
-          <w:szCs w:val="26"/>
-        </w:rPr>
-        <w:t>Data frame</w:t>
-      </w:r>
-      <w:r>
-        <w:rPr>
-          <w:rFonts w:ascii="Times New Roman" w:hAnsi="Times New Roman" w:cs="Times New Roman"/>
-          <w:sz w:val="26"/>
-          <w:szCs w:val="26"/>
-        </w:rPr>
-        <w:t xml:space="preserve"> chứa thông tin thực tế đang được truyền. Nó có thể có độ dài từ 5 đến 8 bit nếu sử dụng parity bit. Nếu không sử dụng parity bit, khung dữ liệu có thể dài 9 bit.</w:t>
-      </w:r>
-      <w:r>
-        <w:rPr>
-          <w:rFonts w:ascii="Times New Roman" w:hAnsi="Times New Roman" w:cs="Times New Roman"/>
-          <w:sz w:val="26"/>
-          <w:szCs w:val="26"/>
-        </w:rPr>
-        <w:t xml:space="preserve"> </w:t>
-      </w:r>
-      <w:r>
-        <w:rPr>
-          <w:rFonts w:ascii="Times New Roman" w:hAnsi="Times New Roman" w:cs="Times New Roman"/>
-          <w:sz w:val="26"/>
-          <w:szCs w:val="26"/>
-        </w:rPr>
-        <w:t>Trong hầu hết các trường hợp, dữ liệu được gửi với bit có trọng số thấp nhất đầu tiên.</w:t>
-      </w:r>
-    </w:p>
-    <w:p>
-      <w:pPr>
-        <w:spacing w:line="360" w:lineRule="auto"/>
-        <w:ind w:left="720"/>
-        <w:jc w:val="both"/>
-        <w:rPr>
-          <w:rFonts w:ascii="Times New Roman" w:hAnsi="Times New Roman" w:cs="Times New Roman"/>
-          <w:b/>
-          <w:bCs/>
-          <w:sz w:val="26"/>
-          <w:szCs w:val="26"/>
-        </w:rPr>
-      </w:pPr>
-      <w:r>
-        <w:rPr>
-          <w:rFonts w:ascii="Times New Roman" w:hAnsi="Times New Roman" w:cs="Times New Roman"/>
-          <w:b/>
-          <w:bCs/>
-          <w:sz w:val="26"/>
-          <w:szCs w:val="26"/>
-        </w:rPr>
-        <w:t>Parity:</w:t>
-      </w:r>
-    </w:p>
-    <w:p>
-      <w:pPr>
-        <w:spacing w:line="360" w:lineRule="auto"/>
-        <w:ind w:left="720"/>
-        <w:jc w:val="both"/>
-        <w:rPr>
-          <w:rFonts w:ascii="Times New Roman" w:hAnsi="Times New Roman" w:cs="Times New Roman"/>
-          <w:sz w:val="26"/>
-          <w:szCs w:val="26"/>
-        </w:rPr>
-      </w:pPr>
-      <w:r>
-        <w:rPr>
-          <w:rFonts w:ascii="Times New Roman" w:hAnsi="Times New Roman" w:cs="Times New Roman"/>
-          <w:sz w:val="26"/>
-          <w:szCs w:val="26"/>
-        </w:rPr>
-        <w:t>Parity miêu tả tính chẵn hay lẻ của một số. Parity bit là một cách để UART nhận biết xem liệu có bất kỳ sự thay đổi nào trong dữ liệu trong quá trình truyền.</w:t>
-      </w:r>
-    </w:p>
-    <w:p>
-      <w:pPr>
-        <w:spacing w:line="360" w:lineRule="auto"/>
-        <w:ind w:left="720"/>
-        <w:jc w:val="both"/>
-        <w:rPr>
-          <w:rFonts w:ascii="Times New Roman" w:hAnsi="Times New Roman" w:cs="Times New Roman"/>
-          <w:b/>
-          <w:bCs/>
-          <w:sz w:val="26"/>
-          <w:szCs w:val="26"/>
-        </w:rPr>
-      </w:pPr>
-      <w:r>
-        <w:rPr>
-          <w:rFonts w:ascii="Times New Roman" w:hAnsi="Times New Roman" w:cs="Times New Roman"/>
-          <w:b/>
-          <w:bCs/>
-          <w:sz w:val="26"/>
-          <w:szCs w:val="26"/>
-        </w:rPr>
-        <w:t>Stop bit:</w:t>
-      </w:r>
-    </w:p>
-    <w:p>
-      <w:pPr>
-        <w:spacing w:line="360" w:lineRule="auto"/>
-        <w:ind w:left="720"/>
-        <w:jc w:val="both"/>
-        <w:rPr>
-          <w:rFonts w:ascii="Times New Roman" w:hAnsi="Times New Roman" w:cs="Times New Roman"/>
-          <w:sz w:val="26"/>
-          <w:szCs w:val="26"/>
-        </w:rPr>
-      </w:pPr>
-      <w:r>
-        <w:rPr>
-          <w:rFonts w:ascii="Times New Roman" w:hAnsi="Times New Roman" w:cs="Times New Roman"/>
-          <w:sz w:val="26"/>
-          <w:szCs w:val="26"/>
-        </w:rPr>
-        <w:t xml:space="preserve">Để kết thúc gói dữ liệu, UART </w:t>
-      </w:r>
-      <w:r>
-        <w:rPr>
-          <w:rFonts w:ascii="Times New Roman" w:hAnsi="Times New Roman" w:cs="Times New Roman"/>
-          <w:sz w:val="26"/>
-          <w:szCs w:val="26"/>
-        </w:rPr>
-        <w:t xml:space="preserve">bên phía </w:t>
-      </w:r>
-      <w:r>
-        <w:rPr>
-          <w:rFonts w:ascii="Times New Roman" w:hAnsi="Times New Roman" w:cs="Times New Roman"/>
-          <w:sz w:val="26"/>
-          <w:szCs w:val="26"/>
-        </w:rPr>
-        <w:t>truyền sẽ đưa đường truyền dữ liệu từ mức điện áp thấp lên mức điện áp cao ít nhất hai chu kỳ bit.</w:t>
+          <w:sz w:val="26"/>
+          <w:szCs w:val="26"/>
+        </w:rPr>
+        <w:t xml:space="preserve">Lập trình GUI trong MATLAB thường tập trung vào việc sử dụng App Designer để tạo và quản lý giao diện người dùng một cách thuận tiện. Bằng cách này, bạn có thể </w:t>
+      </w:r>
+      <w:r>
+        <w:rPr>
+          <w:rFonts w:ascii="Times New Roman" w:hAnsi="Times New Roman" w:cs="Times New Roman"/>
+          <w:sz w:val="26"/>
+          <w:szCs w:val="26"/>
+        </w:rPr>
+        <w:lastRenderedPageBreak/>
+        <w:t>tận dụng các tính năng của MATLAB để phát triển ứng dụng với hiệu suất và khả năng tương tác cao.</w:t>
       </w:r>
     </w:p>
     <w:p>
@@ -1738,7 +1827,19 @@
         <w:rPr>
           <w:lang w:val="en-US"/>
         </w:rPr>
-        <w:t xml:space="preserve">2.2. </w:t>
+        <w:t>2.</w:t>
+      </w:r>
+      <w:r>
+        <w:rPr>
+          <w:lang w:val="en-US"/>
+        </w:rPr>
+        <w:t>3</w:t>
+      </w:r>
+      <w:r>
+        <w:rPr>
+          <w:lang w:val="en-US"/>
+        </w:rPr>
+        <w:t xml:space="preserve">. </w:t>
       </w:r>
       <w:r>
         <w:rPr>
@@ -1769,7 +1870,19 @@
         <w:rPr>
           <w:lang w:val="en-US"/>
         </w:rPr>
-        <w:t xml:space="preserve">2.2.1. </w:t>
+        <w:t>2.</w:t>
+      </w:r>
+      <w:r>
+        <w:rPr>
+          <w:lang w:val="en-US"/>
+        </w:rPr>
+        <w:t>3</w:t>
+      </w:r>
+      <w:r>
+        <w:rPr>
+          <w:lang w:val="en-US"/>
+        </w:rPr>
+        <w:t xml:space="preserve">.1. </w:t>
       </w:r>
       <w:r>
         <w:rPr>
@@ -1819,16 +1932,7 @@
           <w:sz w:val="26"/>
           <w:szCs w:val="26"/>
         </w:rPr>
-        <w:t xml:space="preserve">AC Servo Motor là một loại động cơ xoay chạy bằng điện 3 pha, hoạt động dựa trên nguyên lý nam châm vĩnh cửu, giống như các động cơ thông thường được sử dụng </w:t>
-      </w:r>
-      <w:r>
-        <w:rPr>
-          <w:rFonts w:ascii="Times New Roman" w:hAnsi="Times New Roman" w:cs="Times New Roman"/>
-          <w:sz w:val="26"/>
-          <w:szCs w:val="26"/>
-        </w:rPr>
-        <w:lastRenderedPageBreak/>
-        <w:t xml:space="preserve">trong máy bơm hoặc máy quạt. </w:t>
+        <w:t xml:space="preserve">AC Servo Motor là một loại động cơ xoay chạy bằng điện 3 pha, hoạt động dựa trên nguyên lý nam châm vĩnh cửu, giống như các động cơ thông thường được sử dụng trong máy bơm hoặc máy quạt. </w:t>
       </w:r>
       <w:r>
         <w:rPr>
@@ -2015,7 +2119,19 @@
         <w:rPr>
           <w:lang w:val="en-US"/>
         </w:rPr>
-        <w:t xml:space="preserve">2.2.2. Điều khiển </w:t>
+        <w:t>2.</w:t>
+      </w:r>
+      <w:r>
+        <w:rPr>
+          <w:lang w:val="en-US"/>
+        </w:rPr>
+        <w:t>3</w:t>
+      </w:r>
+      <w:r>
+        <w:rPr>
+          <w:lang w:val="en-US"/>
+        </w:rPr>
+        <w:t xml:space="preserve">.2. Điều khiển </w:t>
       </w:r>
       <w:r>
         <w:rPr>
@@ -2125,6 +2241,7 @@
           <w:sz w:val="26"/>
           <w:szCs w:val="26"/>
         </w:rPr>
+        <w:lastRenderedPageBreak/>
         <w:t>Hiện nay trên thế giới có một</w:t>
       </w:r>
       <w:r>
@@ -2202,17 +2319,7 @@
           <w:sz w:val="26"/>
           <w:szCs w:val="26"/>
         </w:rPr>
-        <w:t xml:space="preserve">Điều khiển kết nối cứng là loại điều khiển mà các chức năng của nó được đặt cố định(nối dây). Nếu muốn thay đổi chức năng điều đó có </w:t>
-      </w:r>
-      <w:r>
-        <w:rPr>
-          <w:rFonts w:ascii="Times New Roman" w:hAnsi="Times New Roman" w:cs="Times New Roman"/>
-          <w:color w:val="000000"/>
-          <w:sz w:val="26"/>
-          <w:szCs w:val="26"/>
-        </w:rPr>
-        <w:lastRenderedPageBreak/>
-        <w:t>nghĩa là thay đổi kết nối dây. Điều khiển kết nối cứng có thể thực hiện với các tiếp điểm</w:t>
+        <w:t>Điều khiển kết nối cứng là loại điều khiển mà các chức năng của nó được đặt cố định(nối dây). Nếu muốn thay đổi chức năng điều đó có nghĩa là thay đổi kết nối dây. Điều khiển kết nối cứng có thể thực hiện với các tiếp điểm</w:t>
       </w:r>
       <w:r>
         <w:rPr>
@@ -2681,7 +2788,7 @@
       </w:pPr>
     </w:p>
     <w:sectPr>
-      <w:footerReference w:type="default" r:id="rId12"/>
+      <w:footerReference w:type="default" r:id="rId11"/>
       <w:pgSz w:w="11906" w:h="16838" w:code="9"/>
       <w:pgMar w:top="1134" w:right="851" w:bottom="1134" w:left="1418" w:header="720" w:footer="720" w:gutter="0"/>
       <w:pgNumType w:start="1"/>
@@ -3136,6 +3243,118 @@
     </w:lvl>
   </w:abstractNum>
   <w:abstractNum w:abstractNumId="3" w15:restartNumberingAfterBreak="0">
+    <w:nsid w:val="01A67F0D"/>
+    <w:multiLevelType w:val="hybridMultilevel"/>
+    <w:tmpl w:val="F9D4F4A4"/>
+    <w:lvl w:ilvl="0" w:tplc="28EE7A9A">
+      <w:numFmt w:val="bullet"/>
+      <w:lvlText w:val="-"/>
+      <w:lvlJc w:val="left"/>
+      <w:pPr>
+        <w:ind w:left="1080" w:hanging="360"/>
+      </w:pPr>
+      <w:rPr>
+        <w:rFonts w:ascii="Times New Roman" w:eastAsiaTheme="minorHAnsi" w:hAnsi="Times New Roman" w:cs="Times New Roman" w:hint="default"/>
+      </w:rPr>
+    </w:lvl>
+    <w:lvl w:ilvl="1" w:tplc="04090003" w:tentative="1">
+      <w:start w:val="1"/>
+      <w:numFmt w:val="bullet"/>
+      <w:lvlText w:val="o"/>
+      <w:lvlJc w:val="left"/>
+      <w:pPr>
+        <w:ind w:left="1800" w:hanging="360"/>
+      </w:pPr>
+      <w:rPr>
+        <w:rFonts w:ascii="Courier New" w:hAnsi="Courier New" w:cs="Courier New" w:hint="default"/>
+      </w:rPr>
+    </w:lvl>
+    <w:lvl w:ilvl="2" w:tplc="04090005" w:tentative="1">
+      <w:start w:val="1"/>
+      <w:numFmt w:val="bullet"/>
+      <w:lvlText w:val=""/>
+      <w:lvlJc w:val="left"/>
+      <w:pPr>
+        <w:ind w:left="2520" w:hanging="360"/>
+      </w:pPr>
+      <w:rPr>
+        <w:rFonts w:ascii="Wingdings" w:hAnsi="Wingdings" w:hint="default"/>
+      </w:rPr>
+    </w:lvl>
+    <w:lvl w:ilvl="3" w:tplc="04090001" w:tentative="1">
+      <w:start w:val="1"/>
+      <w:numFmt w:val="bullet"/>
+      <w:lvlText w:val=""/>
+      <w:lvlJc w:val="left"/>
+      <w:pPr>
+        <w:ind w:left="3240" w:hanging="360"/>
+      </w:pPr>
+      <w:rPr>
+        <w:rFonts w:ascii="Symbol" w:hAnsi="Symbol" w:hint="default"/>
+      </w:rPr>
+    </w:lvl>
+    <w:lvl w:ilvl="4" w:tplc="04090003" w:tentative="1">
+      <w:start w:val="1"/>
+      <w:numFmt w:val="bullet"/>
+      <w:lvlText w:val="o"/>
+      <w:lvlJc w:val="left"/>
+      <w:pPr>
+        <w:ind w:left="3960" w:hanging="360"/>
+      </w:pPr>
+      <w:rPr>
+        <w:rFonts w:ascii="Courier New" w:hAnsi="Courier New" w:cs="Courier New" w:hint="default"/>
+      </w:rPr>
+    </w:lvl>
+    <w:lvl w:ilvl="5" w:tplc="04090005" w:tentative="1">
+      <w:start w:val="1"/>
+      <w:numFmt w:val="bullet"/>
+      <w:lvlText w:val=""/>
+      <w:lvlJc w:val="left"/>
+      <w:pPr>
+        <w:ind w:left="4680" w:hanging="360"/>
+      </w:pPr>
+      <w:rPr>
+        <w:rFonts w:ascii="Wingdings" w:hAnsi="Wingdings" w:hint="default"/>
+      </w:rPr>
+    </w:lvl>
+    <w:lvl w:ilvl="6" w:tplc="04090001" w:tentative="1">
+      <w:start w:val="1"/>
+      <w:numFmt w:val="bullet"/>
+      <w:lvlText w:val=""/>
+      <w:lvlJc w:val="left"/>
+      <w:pPr>
+        <w:ind w:left="5400" w:hanging="360"/>
+      </w:pPr>
+      <w:rPr>
+        <w:rFonts w:ascii="Symbol" w:hAnsi="Symbol" w:hint="default"/>
+      </w:rPr>
+    </w:lvl>
+    <w:lvl w:ilvl="7" w:tplc="04090003" w:tentative="1">
+      <w:start w:val="1"/>
+      <w:numFmt w:val="bullet"/>
+      <w:lvlText w:val="o"/>
+      <w:lvlJc w:val="left"/>
+      <w:pPr>
+        <w:ind w:left="6120" w:hanging="360"/>
+      </w:pPr>
+      <w:rPr>
+        <w:rFonts w:ascii="Courier New" w:hAnsi="Courier New" w:cs="Courier New" w:hint="default"/>
+      </w:rPr>
+    </w:lvl>
+    <w:lvl w:ilvl="8" w:tplc="04090005" w:tentative="1">
+      <w:start w:val="1"/>
+      <w:numFmt w:val="bullet"/>
+      <w:lvlText w:val=""/>
+      <w:lvlJc w:val="left"/>
+      <w:pPr>
+        <w:ind w:left="6840" w:hanging="360"/>
+      </w:pPr>
+      <w:rPr>
+        <w:rFonts w:ascii="Wingdings" w:hAnsi="Wingdings" w:hint="default"/>
+      </w:rPr>
+    </w:lvl>
+  </w:abstractNum>
+  <w:abstractNum w:abstractNumId="4" w15:restartNumberingAfterBreak="0">
     <w:nsid w:val="02774013"/>
     <w:multiLevelType w:val="multilevel"/>
     <w:tmpl w:val="4E3E29D6"/>
@@ -3258,7 +3477,7 @@
       </w:rPr>
     </w:lvl>
   </w:abstractNum>
-  <w:abstractNum w:abstractNumId="4" w15:restartNumberingAfterBreak="0">
+  <w:abstractNum w:abstractNumId="5" w15:restartNumberingAfterBreak="0">
     <w:nsid w:val="0453111C"/>
     <w:multiLevelType w:val="multilevel"/>
     <w:tmpl w:val="2CCC1182"/>
@@ -3371,7 +3590,7 @@
       </w:rPr>
     </w:lvl>
   </w:abstractNum>
-  <w:abstractNum w:abstractNumId="5" w15:restartNumberingAfterBreak="0">
+  <w:abstractNum w:abstractNumId="6" w15:restartNumberingAfterBreak="0">
     <w:nsid w:val="056D65B7"/>
     <w:multiLevelType w:val="hybridMultilevel"/>
     <w:tmpl w:val="C348428A"/>
@@ -3483,7 +3702,7 @@
       </w:rPr>
     </w:lvl>
   </w:abstractNum>
-  <w:abstractNum w:abstractNumId="6" w15:restartNumberingAfterBreak="0">
+  <w:abstractNum w:abstractNumId="7" w15:restartNumberingAfterBreak="0">
     <w:nsid w:val="09F77EBF"/>
     <w:multiLevelType w:val="hybridMultilevel"/>
     <w:tmpl w:val="CD3C0E6E"/>
@@ -3572,7 +3791,7 @@
       </w:pPr>
     </w:lvl>
   </w:abstractNum>
-  <w:abstractNum w:abstractNumId="7" w15:restartNumberingAfterBreak="0">
+  <w:abstractNum w:abstractNumId="8" w15:restartNumberingAfterBreak="0">
     <w:nsid w:val="0D0245EE"/>
     <w:multiLevelType w:val="hybridMultilevel"/>
     <w:tmpl w:val="F4700A60"/>
@@ -3661,7 +3880,7 @@
       </w:pPr>
     </w:lvl>
   </w:abstractNum>
-  <w:abstractNum w:abstractNumId="8" w15:restartNumberingAfterBreak="0">
+  <w:abstractNum w:abstractNumId="9" w15:restartNumberingAfterBreak="0">
     <w:nsid w:val="0E306D30"/>
     <w:multiLevelType w:val="hybridMultilevel"/>
     <w:tmpl w:val="E8D49C4E"/>
@@ -3750,7 +3969,7 @@
       </w:pPr>
     </w:lvl>
   </w:abstractNum>
-  <w:abstractNum w:abstractNumId="9" w15:restartNumberingAfterBreak="0">
+  <w:abstractNum w:abstractNumId="10" w15:restartNumberingAfterBreak="0">
     <w:nsid w:val="0E9A5605"/>
     <w:multiLevelType w:val="hybridMultilevel"/>
     <w:tmpl w:val="6E64578A"/>
@@ -3839,7 +4058,7 @@
       </w:pPr>
     </w:lvl>
   </w:abstractNum>
-  <w:abstractNum w:abstractNumId="10" w15:restartNumberingAfterBreak="0">
+  <w:abstractNum w:abstractNumId="11" w15:restartNumberingAfterBreak="0">
     <w:nsid w:val="0FA1504C"/>
     <w:multiLevelType w:val="hybridMultilevel"/>
     <w:tmpl w:val="9FD2C38A"/>
@@ -3951,7 +4170,7 @@
       </w:rPr>
     </w:lvl>
   </w:abstractNum>
-  <w:abstractNum w:abstractNumId="11" w15:restartNumberingAfterBreak="0">
+  <w:abstractNum w:abstractNumId="12" w15:restartNumberingAfterBreak="0">
     <w:nsid w:val="10E7232E"/>
     <w:multiLevelType w:val="multilevel"/>
     <w:tmpl w:val="BCB29894"/>
@@ -4072,7 +4291,7 @@
       </w:rPr>
     </w:lvl>
   </w:abstractNum>
-  <w:abstractNum w:abstractNumId="12" w15:restartNumberingAfterBreak="0">
+  <w:abstractNum w:abstractNumId="13" w15:restartNumberingAfterBreak="0">
     <w:nsid w:val="121F6ED4"/>
     <w:multiLevelType w:val="hybridMultilevel"/>
     <w:tmpl w:val="13447D98"/>
@@ -4161,7 +4380,7 @@
       </w:pPr>
     </w:lvl>
   </w:abstractNum>
-  <w:abstractNum w:abstractNumId="13" w15:restartNumberingAfterBreak="0">
+  <w:abstractNum w:abstractNumId="14" w15:restartNumberingAfterBreak="0">
     <w:nsid w:val="17BD575A"/>
     <w:multiLevelType w:val="hybridMultilevel"/>
     <w:tmpl w:val="B2305CE0"/>
@@ -4273,7 +4492,7 @@
       </w:rPr>
     </w:lvl>
   </w:abstractNum>
-  <w:abstractNum w:abstractNumId="14" w15:restartNumberingAfterBreak="0">
+  <w:abstractNum w:abstractNumId="15" w15:restartNumberingAfterBreak="0">
     <w:nsid w:val="187F070F"/>
     <w:multiLevelType w:val="multilevel"/>
     <w:tmpl w:val="E6CCA960"/>
@@ -4422,7 +4641,7 @@
       </w:rPr>
     </w:lvl>
   </w:abstractNum>
-  <w:abstractNum w:abstractNumId="15" w15:restartNumberingAfterBreak="0">
+  <w:abstractNum w:abstractNumId="16" w15:restartNumberingAfterBreak="0">
     <w:nsid w:val="19FF040E"/>
     <w:multiLevelType w:val="hybridMultilevel"/>
     <w:tmpl w:val="B7748738"/>
@@ -4511,7 +4730,7 @@
       </w:pPr>
     </w:lvl>
   </w:abstractNum>
-  <w:abstractNum w:abstractNumId="16" w15:restartNumberingAfterBreak="0">
+  <w:abstractNum w:abstractNumId="17" w15:restartNumberingAfterBreak="0">
     <w:nsid w:val="1AAD24D2"/>
     <w:multiLevelType w:val="hybridMultilevel"/>
     <w:tmpl w:val="9E5A58C8"/>
@@ -4623,7 +4842,7 @@
       </w:rPr>
     </w:lvl>
   </w:abstractNum>
-  <w:abstractNum w:abstractNumId="17" w15:restartNumberingAfterBreak="0">
+  <w:abstractNum w:abstractNumId="18" w15:restartNumberingAfterBreak="0">
     <w:nsid w:val="204A76B9"/>
     <w:multiLevelType w:val="hybridMultilevel"/>
     <w:tmpl w:val="569879D2"/>
@@ -4712,7 +4931,7 @@
       </w:pPr>
     </w:lvl>
   </w:abstractNum>
-  <w:abstractNum w:abstractNumId="18" w15:restartNumberingAfterBreak="0">
+  <w:abstractNum w:abstractNumId="19" w15:restartNumberingAfterBreak="0">
     <w:nsid w:val="21AF6C30"/>
     <w:multiLevelType w:val="multilevel"/>
     <w:tmpl w:val="6E6C8AB6"/>
@@ -4861,7 +5080,7 @@
       </w:rPr>
     </w:lvl>
   </w:abstractNum>
-  <w:abstractNum w:abstractNumId="19" w15:restartNumberingAfterBreak="0">
+  <w:abstractNum w:abstractNumId="20" w15:restartNumberingAfterBreak="0">
     <w:nsid w:val="23176806"/>
     <w:multiLevelType w:val="hybridMultilevel"/>
     <w:tmpl w:val="0FEA0056"/>
@@ -4947,7 +5166,7 @@
       </w:pPr>
     </w:lvl>
   </w:abstractNum>
-  <w:abstractNum w:abstractNumId="20" w15:restartNumberingAfterBreak="0">
+  <w:abstractNum w:abstractNumId="21" w15:restartNumberingAfterBreak="0">
     <w:nsid w:val="260123DA"/>
     <w:multiLevelType w:val="multilevel"/>
     <w:tmpl w:val="F036CCB0"/>
@@ -5070,7 +5289,7 @@
       </w:rPr>
     </w:lvl>
   </w:abstractNum>
-  <w:abstractNum w:abstractNumId="21" w15:restartNumberingAfterBreak="0">
+  <w:abstractNum w:abstractNumId="22" w15:restartNumberingAfterBreak="0">
     <w:nsid w:val="269D182A"/>
     <w:multiLevelType w:val="hybridMultilevel"/>
     <w:tmpl w:val="83AAA132"/>
@@ -5183,7 +5402,7 @@
       </w:rPr>
     </w:lvl>
   </w:abstractNum>
-  <w:abstractNum w:abstractNumId="22" w15:restartNumberingAfterBreak="0">
+  <w:abstractNum w:abstractNumId="23" w15:restartNumberingAfterBreak="0">
     <w:nsid w:val="26DA2CDF"/>
     <w:multiLevelType w:val="hybridMultilevel"/>
     <w:tmpl w:val="3F843F34"/>
@@ -5295,7 +5514,7 @@
       </w:rPr>
     </w:lvl>
   </w:abstractNum>
-  <w:abstractNum w:abstractNumId="23" w15:restartNumberingAfterBreak="0">
+  <w:abstractNum w:abstractNumId="24" w15:restartNumberingAfterBreak="0">
     <w:nsid w:val="27923FF7"/>
     <w:multiLevelType w:val="hybridMultilevel"/>
     <w:tmpl w:val="37786A9A"/>
@@ -5407,7 +5626,7 @@
       </w:rPr>
     </w:lvl>
   </w:abstractNum>
-  <w:abstractNum w:abstractNumId="24" w15:restartNumberingAfterBreak="0">
+  <w:abstractNum w:abstractNumId="25" w15:restartNumberingAfterBreak="0">
     <w:nsid w:val="2B41150F"/>
     <w:multiLevelType w:val="hybridMultilevel"/>
     <w:tmpl w:val="4B1862B0"/>
@@ -5519,7 +5738,7 @@
       </w:rPr>
     </w:lvl>
   </w:abstractNum>
-  <w:abstractNum w:abstractNumId="25" w15:restartNumberingAfterBreak="0">
+  <w:abstractNum w:abstractNumId="26" w15:restartNumberingAfterBreak="0">
     <w:nsid w:val="2D111504"/>
     <w:multiLevelType w:val="hybridMultilevel"/>
     <w:tmpl w:val="388006E6"/>
@@ -5608,7 +5827,7 @@
       </w:pPr>
     </w:lvl>
   </w:abstractNum>
-  <w:abstractNum w:abstractNumId="26" w15:restartNumberingAfterBreak="0">
+  <w:abstractNum w:abstractNumId="27" w15:restartNumberingAfterBreak="0">
     <w:nsid w:val="31A12351"/>
     <w:multiLevelType w:val="multilevel"/>
     <w:tmpl w:val="8018883A"/>
@@ -5730,7 +5949,7 @@
       </w:rPr>
     </w:lvl>
   </w:abstractNum>
-  <w:abstractNum w:abstractNumId="27" w15:restartNumberingAfterBreak="0">
+  <w:abstractNum w:abstractNumId="28" w15:restartNumberingAfterBreak="0">
     <w:nsid w:val="35B21ADE"/>
     <w:multiLevelType w:val="multilevel"/>
     <w:tmpl w:val="D5142012"/>
@@ -5852,7 +6071,7 @@
       </w:rPr>
     </w:lvl>
   </w:abstractNum>
-  <w:abstractNum w:abstractNumId="28" w15:restartNumberingAfterBreak="0">
+  <w:abstractNum w:abstractNumId="29" w15:restartNumberingAfterBreak="0">
     <w:nsid w:val="375F78A5"/>
     <w:multiLevelType w:val="hybridMultilevel"/>
     <w:tmpl w:val="1A6281FA"/>
@@ -5941,7 +6160,7 @@
       </w:pPr>
     </w:lvl>
   </w:abstractNum>
-  <w:abstractNum w:abstractNumId="29" w15:restartNumberingAfterBreak="0">
+  <w:abstractNum w:abstractNumId="30" w15:restartNumberingAfterBreak="0">
     <w:nsid w:val="3777113E"/>
     <w:multiLevelType w:val="hybridMultilevel"/>
     <w:tmpl w:val="4EBE4E5C"/>
@@ -6054,7 +6273,7 @@
       </w:rPr>
     </w:lvl>
   </w:abstractNum>
-  <w:abstractNum w:abstractNumId="30" w15:restartNumberingAfterBreak="0">
+  <w:abstractNum w:abstractNumId="31" w15:restartNumberingAfterBreak="0">
     <w:nsid w:val="3A8843F0"/>
     <w:multiLevelType w:val="multilevel"/>
     <w:tmpl w:val="DE981858"/>
@@ -6168,7 +6387,7 @@
       </w:rPr>
     </w:lvl>
   </w:abstractNum>
-  <w:abstractNum w:abstractNumId="31" w15:restartNumberingAfterBreak="0">
+  <w:abstractNum w:abstractNumId="32" w15:restartNumberingAfterBreak="0">
     <w:nsid w:val="3B700490"/>
     <w:multiLevelType w:val="hybridMultilevel"/>
     <w:tmpl w:val="76B6CA74"/>
@@ -6281,7 +6500,7 @@
       </w:rPr>
     </w:lvl>
   </w:abstractNum>
-  <w:abstractNum w:abstractNumId="32" w15:restartNumberingAfterBreak="0">
+  <w:abstractNum w:abstractNumId="33" w15:restartNumberingAfterBreak="0">
     <w:nsid w:val="3B8471C4"/>
     <w:multiLevelType w:val="hybridMultilevel"/>
     <w:tmpl w:val="66A09956"/>
@@ -6393,7 +6612,7 @@
       </w:rPr>
     </w:lvl>
   </w:abstractNum>
-  <w:abstractNum w:abstractNumId="33" w15:restartNumberingAfterBreak="0">
+  <w:abstractNum w:abstractNumId="34" w15:restartNumberingAfterBreak="0">
     <w:nsid w:val="404B469B"/>
     <w:multiLevelType w:val="multilevel"/>
     <w:tmpl w:val="00F86AB4"/>
@@ -6506,7 +6725,7 @@
       </w:rPr>
     </w:lvl>
   </w:abstractNum>
-  <w:abstractNum w:abstractNumId="34" w15:restartNumberingAfterBreak="0">
+  <w:abstractNum w:abstractNumId="35" w15:restartNumberingAfterBreak="0">
     <w:nsid w:val="405E2718"/>
     <w:multiLevelType w:val="hybridMultilevel"/>
     <w:tmpl w:val="02A02D74"/>
@@ -6618,7 +6837,7 @@
       </w:rPr>
     </w:lvl>
   </w:abstractNum>
-  <w:abstractNum w:abstractNumId="35" w15:restartNumberingAfterBreak="0">
+  <w:abstractNum w:abstractNumId="36" w15:restartNumberingAfterBreak="0">
     <w:nsid w:val="41BF6D69"/>
     <w:multiLevelType w:val="hybridMultilevel"/>
     <w:tmpl w:val="6AD29BCC"/>
@@ -6704,7 +6923,7 @@
       </w:pPr>
     </w:lvl>
   </w:abstractNum>
-  <w:abstractNum w:abstractNumId="36" w15:restartNumberingAfterBreak="0">
+  <w:abstractNum w:abstractNumId="37" w15:restartNumberingAfterBreak="0">
     <w:nsid w:val="42D06903"/>
     <w:multiLevelType w:val="hybridMultilevel"/>
     <w:tmpl w:val="AA0628B8"/>
@@ -6816,7 +7035,7 @@
       </w:rPr>
     </w:lvl>
   </w:abstractNum>
-  <w:abstractNum w:abstractNumId="37" w15:restartNumberingAfterBreak="0">
+  <w:abstractNum w:abstractNumId="38" w15:restartNumberingAfterBreak="0">
     <w:nsid w:val="435C70D5"/>
     <w:multiLevelType w:val="multilevel"/>
     <w:tmpl w:val="9F0E61A4"/>
@@ -6929,7 +7148,120 @@
       </w:rPr>
     </w:lvl>
   </w:abstractNum>
-  <w:abstractNum w:abstractNumId="38" w15:restartNumberingAfterBreak="0">
+  <w:abstractNum w:abstractNumId="39" w15:restartNumberingAfterBreak="0">
+    <w:nsid w:val="44E66DD4"/>
+    <w:multiLevelType w:val="multilevel"/>
+    <w:tmpl w:val="6B3A0CBC"/>
+    <w:lvl w:ilvl="0">
+      <w:start w:val="1"/>
+      <w:numFmt w:val="decimal"/>
+      <w:lvlText w:val="%1."/>
+      <w:lvlJc w:val="left"/>
+      <w:pPr>
+        <w:tabs>
+          <w:tab w:val="num" w:pos="720"/>
+        </w:tabs>
+        <w:ind w:left="720" w:hanging="360"/>
+      </w:pPr>
+    </w:lvl>
+    <w:lvl w:ilvl="1" w:tentative="1">
+      <w:start w:val="1"/>
+      <w:numFmt w:val="decimal"/>
+      <w:lvlText w:val="%2."/>
+      <w:lvlJc w:val="left"/>
+      <w:pPr>
+        <w:tabs>
+          <w:tab w:val="num" w:pos="1440"/>
+        </w:tabs>
+        <w:ind w:left="1440" w:hanging="360"/>
+      </w:pPr>
+    </w:lvl>
+    <w:lvl w:ilvl="2" w:tentative="1">
+      <w:start w:val="1"/>
+      <w:numFmt w:val="decimal"/>
+      <w:lvlText w:val="%3."/>
+      <w:lvlJc w:val="left"/>
+      <w:pPr>
+        <w:tabs>
+          <w:tab w:val="num" w:pos="2160"/>
+        </w:tabs>
+        <w:ind w:left="2160" w:hanging="360"/>
+      </w:pPr>
+    </w:lvl>
+    <w:lvl w:ilvl="3" w:tentative="1">
+      <w:start w:val="1"/>
+      <w:numFmt w:val="decimal"/>
+      <w:lvlText w:val="%4."/>
+      <w:lvlJc w:val="left"/>
+      <w:pPr>
+        <w:tabs>
+          <w:tab w:val="num" w:pos="2880"/>
+        </w:tabs>
+        <w:ind w:left="2880" w:hanging="360"/>
+      </w:pPr>
+    </w:lvl>
+    <w:lvl w:ilvl="4" w:tentative="1">
+      <w:start w:val="1"/>
+      <w:numFmt w:val="decimal"/>
+      <w:lvlText w:val="%5."/>
+      <w:lvlJc w:val="left"/>
+      <w:pPr>
+        <w:tabs>
+          <w:tab w:val="num" w:pos="3600"/>
+        </w:tabs>
+        <w:ind w:left="3600" w:hanging="360"/>
+      </w:pPr>
+    </w:lvl>
+    <w:lvl w:ilvl="5" w:tentative="1">
+      <w:start w:val="1"/>
+      <w:numFmt w:val="decimal"/>
+      <w:lvlText w:val="%6."/>
+      <w:lvlJc w:val="left"/>
+      <w:pPr>
+        <w:tabs>
+          <w:tab w:val="num" w:pos="4320"/>
+        </w:tabs>
+        <w:ind w:left="4320" w:hanging="360"/>
+      </w:pPr>
+    </w:lvl>
+    <w:lvl w:ilvl="6" w:tentative="1">
+      <w:start w:val="1"/>
+      <w:numFmt w:val="decimal"/>
+      <w:lvlText w:val="%7."/>
+      <w:lvlJc w:val="left"/>
+      <w:pPr>
+        <w:tabs>
+          <w:tab w:val="num" w:pos="5040"/>
+        </w:tabs>
+        <w:ind w:left="5040" w:hanging="360"/>
+      </w:pPr>
+    </w:lvl>
+    <w:lvl w:ilvl="7" w:tentative="1">
+      <w:start w:val="1"/>
+      <w:numFmt w:val="decimal"/>
+      <w:lvlText w:val="%8."/>
+      <w:lvlJc w:val="left"/>
+      <w:pPr>
+        <w:tabs>
+          <w:tab w:val="num" w:pos="5760"/>
+        </w:tabs>
+        <w:ind w:left="5760" w:hanging="360"/>
+      </w:pPr>
+    </w:lvl>
+    <w:lvl w:ilvl="8" w:tentative="1">
+      <w:start w:val="1"/>
+      <w:numFmt w:val="decimal"/>
+      <w:lvlText w:val="%9."/>
+      <w:lvlJc w:val="left"/>
+      <w:pPr>
+        <w:tabs>
+          <w:tab w:val="num" w:pos="6480"/>
+        </w:tabs>
+        <w:ind w:left="6480" w:hanging="360"/>
+      </w:pPr>
+    </w:lvl>
+  </w:abstractNum>
+  <w:abstractNum w:abstractNumId="40" w15:restartNumberingAfterBreak="0">
     <w:nsid w:val="46585653"/>
     <w:multiLevelType w:val="hybridMultilevel"/>
     <w:tmpl w:val="0DC20EB4"/>
@@ -7042,7 +7374,7 @@
       </w:rPr>
     </w:lvl>
   </w:abstractNum>
-  <w:abstractNum w:abstractNumId="39" w15:restartNumberingAfterBreak="0">
+  <w:abstractNum w:abstractNumId="41" w15:restartNumberingAfterBreak="0">
     <w:nsid w:val="4713596B"/>
     <w:multiLevelType w:val="hybridMultilevel"/>
     <w:tmpl w:val="5C3E4AAE"/>
@@ -7154,7 +7486,7 @@
       </w:rPr>
     </w:lvl>
   </w:abstractNum>
-  <w:abstractNum w:abstractNumId="40" w15:restartNumberingAfterBreak="0">
+  <w:abstractNum w:abstractNumId="42" w15:restartNumberingAfterBreak="0">
     <w:nsid w:val="48DE2207"/>
     <w:multiLevelType w:val="hybridMultilevel"/>
     <w:tmpl w:val="4C888090"/>
@@ -7266,7 +7598,7 @@
       </w:rPr>
     </w:lvl>
   </w:abstractNum>
-  <w:abstractNum w:abstractNumId="41" w15:restartNumberingAfterBreak="0">
+  <w:abstractNum w:abstractNumId="43" w15:restartNumberingAfterBreak="0">
     <w:nsid w:val="4E997AB9"/>
     <w:multiLevelType w:val="multilevel"/>
     <w:tmpl w:val="078CE580"/>
@@ -7380,7 +7712,7 @@
       </w:rPr>
     </w:lvl>
   </w:abstractNum>
-  <w:abstractNum w:abstractNumId="42" w15:restartNumberingAfterBreak="0">
+  <w:abstractNum w:abstractNumId="44" w15:restartNumberingAfterBreak="0">
     <w:nsid w:val="504A67C4"/>
     <w:multiLevelType w:val="hybridMultilevel"/>
     <w:tmpl w:val="30DE27C8"/>
@@ -7493,7 +7825,7 @@
       </w:rPr>
     </w:lvl>
   </w:abstractNum>
-  <w:abstractNum w:abstractNumId="43" w15:restartNumberingAfterBreak="0">
+  <w:abstractNum w:abstractNumId="45" w15:restartNumberingAfterBreak="0">
     <w:nsid w:val="517708D1"/>
     <w:multiLevelType w:val="hybridMultilevel"/>
     <w:tmpl w:val="BF689B3C"/>
@@ -7605,7 +7937,7 @@
       </w:rPr>
     </w:lvl>
   </w:abstractNum>
-  <w:abstractNum w:abstractNumId="44" w15:restartNumberingAfterBreak="0">
+  <w:abstractNum w:abstractNumId="46" w15:restartNumberingAfterBreak="0">
     <w:nsid w:val="545C18D0"/>
     <w:multiLevelType w:val="hybridMultilevel"/>
     <w:tmpl w:val="49443F0E"/>
@@ -7717,7 +8049,7 @@
       </w:rPr>
     </w:lvl>
   </w:abstractNum>
-  <w:abstractNum w:abstractNumId="45" w15:restartNumberingAfterBreak="0">
+  <w:abstractNum w:abstractNumId="47" w15:restartNumberingAfterBreak="0">
     <w:nsid w:val="56193EE4"/>
     <w:multiLevelType w:val="hybridMultilevel"/>
     <w:tmpl w:val="38AA489E"/>
@@ -7830,7 +8162,7 @@
       </w:rPr>
     </w:lvl>
   </w:abstractNum>
-  <w:abstractNum w:abstractNumId="46" w15:restartNumberingAfterBreak="0">
+  <w:abstractNum w:abstractNumId="48" w15:restartNumberingAfterBreak="0">
     <w:nsid w:val="56205B3E"/>
     <w:multiLevelType w:val="hybridMultilevel"/>
     <w:tmpl w:val="206C1D92"/>
@@ -7943,7 +8275,7 @@
       </w:rPr>
     </w:lvl>
   </w:abstractNum>
-  <w:abstractNum w:abstractNumId="47" w15:restartNumberingAfterBreak="0">
+  <w:abstractNum w:abstractNumId="49" w15:restartNumberingAfterBreak="0">
     <w:nsid w:val="57B75DE4"/>
     <w:multiLevelType w:val="hybridMultilevel"/>
     <w:tmpl w:val="59CC599E"/>
@@ -8055,7 +8387,7 @@
       </w:rPr>
     </w:lvl>
   </w:abstractNum>
-  <w:abstractNum w:abstractNumId="48" w15:restartNumberingAfterBreak="0">
+  <w:abstractNum w:abstractNumId="50" w15:restartNumberingAfterBreak="0">
     <w:nsid w:val="5CCB2975"/>
     <w:multiLevelType w:val="hybridMultilevel"/>
     <w:tmpl w:val="0BD68E1E"/>
@@ -8144,7 +8476,7 @@
       </w:pPr>
     </w:lvl>
   </w:abstractNum>
-  <w:abstractNum w:abstractNumId="49" w15:restartNumberingAfterBreak="0">
+  <w:abstractNum w:abstractNumId="51" w15:restartNumberingAfterBreak="0">
     <w:nsid w:val="5E9C580D"/>
     <w:multiLevelType w:val="hybridMultilevel"/>
     <w:tmpl w:val="AAA62710"/>
@@ -8257,7 +8589,7 @@
       </w:rPr>
     </w:lvl>
   </w:abstractNum>
-  <w:abstractNum w:abstractNumId="50" w15:restartNumberingAfterBreak="0">
+  <w:abstractNum w:abstractNumId="52" w15:restartNumberingAfterBreak="0">
     <w:nsid w:val="5EB22219"/>
     <w:multiLevelType w:val="hybridMultilevel"/>
     <w:tmpl w:val="DB82BBFE"/>
@@ -8369,7 +8701,7 @@
       </w:rPr>
     </w:lvl>
   </w:abstractNum>
-  <w:abstractNum w:abstractNumId="51" w15:restartNumberingAfterBreak="0">
+  <w:abstractNum w:abstractNumId="53" w15:restartNumberingAfterBreak="0">
     <w:nsid w:val="608807E7"/>
     <w:multiLevelType w:val="multilevel"/>
     <w:tmpl w:val="01A8CB22"/>
@@ -8482,7 +8814,7 @@
       </w:rPr>
     </w:lvl>
   </w:abstractNum>
-  <w:abstractNum w:abstractNumId="52" w15:restartNumberingAfterBreak="0">
+  <w:abstractNum w:abstractNumId="54" w15:restartNumberingAfterBreak="0">
     <w:nsid w:val="621F1114"/>
     <w:multiLevelType w:val="hybridMultilevel"/>
     <w:tmpl w:val="54466EAE"/>
@@ -8595,7 +8927,7 @@
       </w:rPr>
     </w:lvl>
   </w:abstractNum>
-  <w:abstractNum w:abstractNumId="53" w15:restartNumberingAfterBreak="0">
+  <w:abstractNum w:abstractNumId="55" w15:restartNumberingAfterBreak="0">
     <w:nsid w:val="66563B12"/>
     <w:multiLevelType w:val="hybridMultilevel"/>
     <w:tmpl w:val="DC2C1774"/>
@@ -8707,7 +9039,7 @@
       </w:rPr>
     </w:lvl>
   </w:abstractNum>
-  <w:abstractNum w:abstractNumId="54" w15:restartNumberingAfterBreak="0">
+  <w:abstractNum w:abstractNumId="56" w15:restartNumberingAfterBreak="0">
     <w:nsid w:val="67626A4A"/>
     <w:multiLevelType w:val="multilevel"/>
     <w:tmpl w:val="A8402790"/>
@@ -8821,7 +9153,7 @@
       </w:rPr>
     </w:lvl>
   </w:abstractNum>
-  <w:abstractNum w:abstractNumId="55" w15:restartNumberingAfterBreak="0">
+  <w:abstractNum w:abstractNumId="57" w15:restartNumberingAfterBreak="0">
     <w:nsid w:val="678A5F79"/>
     <w:multiLevelType w:val="multilevel"/>
     <w:tmpl w:val="01C072EE"/>
@@ -8935,7 +9267,7 @@
       </w:rPr>
     </w:lvl>
   </w:abstractNum>
-  <w:abstractNum w:abstractNumId="56" w15:restartNumberingAfterBreak="0">
+  <w:abstractNum w:abstractNumId="58" w15:restartNumberingAfterBreak="0">
     <w:nsid w:val="682358A8"/>
     <w:multiLevelType w:val="hybridMultilevel"/>
     <w:tmpl w:val="DADE33DC"/>
@@ -9047,7 +9379,7 @@
       </w:rPr>
     </w:lvl>
   </w:abstractNum>
-  <w:abstractNum w:abstractNumId="57" w15:restartNumberingAfterBreak="0">
+  <w:abstractNum w:abstractNumId="59" w15:restartNumberingAfterBreak="0">
     <w:nsid w:val="689E4F71"/>
     <w:multiLevelType w:val="hybridMultilevel"/>
     <w:tmpl w:val="CB366314"/>
@@ -9159,7 +9491,7 @@
       </w:rPr>
     </w:lvl>
   </w:abstractNum>
-  <w:abstractNum w:abstractNumId="58" w15:restartNumberingAfterBreak="0">
+  <w:abstractNum w:abstractNumId="60" w15:restartNumberingAfterBreak="0">
     <w:nsid w:val="6ED53638"/>
     <w:multiLevelType w:val="hybridMultilevel"/>
     <w:tmpl w:val="771CE51E"/>
@@ -9272,7 +9604,7 @@
       </w:rPr>
     </w:lvl>
   </w:abstractNum>
-  <w:abstractNum w:abstractNumId="59" w15:restartNumberingAfterBreak="0">
+  <w:abstractNum w:abstractNumId="61" w15:restartNumberingAfterBreak="0">
     <w:nsid w:val="701229D2"/>
     <w:multiLevelType w:val="hybridMultilevel"/>
     <w:tmpl w:val="54FCD6C4"/>
@@ -9384,7 +9716,7 @@
       </w:rPr>
     </w:lvl>
   </w:abstractNum>
-  <w:abstractNum w:abstractNumId="60" w15:restartNumberingAfterBreak="0">
+  <w:abstractNum w:abstractNumId="62" w15:restartNumberingAfterBreak="0">
     <w:nsid w:val="72F323BA"/>
     <w:multiLevelType w:val="hybridMultilevel"/>
     <w:tmpl w:val="7A72F120"/>
@@ -9496,7 +9828,7 @@
       </w:rPr>
     </w:lvl>
   </w:abstractNum>
-  <w:abstractNum w:abstractNumId="61" w15:restartNumberingAfterBreak="0">
+  <w:abstractNum w:abstractNumId="63" w15:restartNumberingAfterBreak="0">
     <w:nsid w:val="76C70DF3"/>
     <w:multiLevelType w:val="hybridMultilevel"/>
     <w:tmpl w:val="D4460B02"/>
@@ -9585,7 +9917,7 @@
       </w:pPr>
     </w:lvl>
   </w:abstractNum>
-  <w:abstractNum w:abstractNumId="62" w15:restartNumberingAfterBreak="0">
+  <w:abstractNum w:abstractNumId="64" w15:restartNumberingAfterBreak="0">
     <w:nsid w:val="79451BD0"/>
     <w:multiLevelType w:val="hybridMultilevel"/>
     <w:tmpl w:val="5B787D2C"/>
@@ -9697,7 +10029,123 @@
       </w:rPr>
     </w:lvl>
   </w:abstractNum>
-  <w:abstractNum w:abstractNumId="63" w15:restartNumberingAfterBreak="0">
+  <w:abstractNum w:abstractNumId="65" w15:restartNumberingAfterBreak="0">
+    <w:nsid w:val="79FA47E9"/>
+    <w:multiLevelType w:val="multilevel"/>
+    <w:tmpl w:val="F46ECAD2"/>
+    <w:lvl w:ilvl="0">
+      <w:start w:val="1"/>
+      <w:numFmt w:val="bullet"/>
+      <w:lvlText w:val=""/>
+      <w:lvlJc w:val="left"/>
+      <w:pPr>
+        <w:tabs>
+          <w:tab w:val="num" w:pos="1080"/>
+        </w:tabs>
+        <w:ind w:left="1080" w:hanging="360"/>
+      </w:pPr>
+      <w:rPr>
+        <w:rFonts w:ascii="Wingdings" w:hAnsi="Wingdings" w:hint="default"/>
+      </w:rPr>
+    </w:lvl>
+    <w:lvl w:ilvl="1" w:tentative="1">
+      <w:start w:val="1"/>
+      <w:numFmt w:val="decimal"/>
+      <w:lvlText w:val="%2."/>
+      <w:lvlJc w:val="left"/>
+      <w:pPr>
+        <w:tabs>
+          <w:tab w:val="num" w:pos="1800"/>
+        </w:tabs>
+        <w:ind w:left="1800" w:hanging="360"/>
+      </w:pPr>
+    </w:lvl>
+    <w:lvl w:ilvl="2" w:tentative="1">
+      <w:start w:val="1"/>
+      <w:numFmt w:val="decimal"/>
+      <w:lvlText w:val="%3."/>
+      <w:lvlJc w:val="left"/>
+      <w:pPr>
+        <w:tabs>
+          <w:tab w:val="num" w:pos="2520"/>
+        </w:tabs>
+        <w:ind w:left="2520" w:hanging="360"/>
+      </w:pPr>
+    </w:lvl>
+    <w:lvl w:ilvl="3" w:tentative="1">
+      <w:start w:val="1"/>
+      <w:numFmt w:val="decimal"/>
+      <w:lvlText w:val="%4."/>
+      <w:lvlJc w:val="left"/>
+      <w:pPr>
+        <w:tabs>
+          <w:tab w:val="num" w:pos="3240"/>
+        </w:tabs>
+        <w:ind w:left="3240" w:hanging="360"/>
+      </w:pPr>
+    </w:lvl>
+    <w:lvl w:ilvl="4" w:tentative="1">
+      <w:start w:val="1"/>
+      <w:numFmt w:val="decimal"/>
+      <w:lvlText w:val="%5."/>
+      <w:lvlJc w:val="left"/>
+      <w:pPr>
+        <w:tabs>
+          <w:tab w:val="num" w:pos="3960"/>
+        </w:tabs>
+        <w:ind w:left="3960" w:hanging="360"/>
+      </w:pPr>
+    </w:lvl>
+    <w:lvl w:ilvl="5" w:tentative="1">
+      <w:start w:val="1"/>
+      <w:numFmt w:val="decimal"/>
+      <w:lvlText w:val="%6."/>
+      <w:lvlJc w:val="left"/>
+      <w:pPr>
+        <w:tabs>
+          <w:tab w:val="num" w:pos="4680"/>
+        </w:tabs>
+        <w:ind w:left="4680" w:hanging="360"/>
+      </w:pPr>
+    </w:lvl>
+    <w:lvl w:ilvl="6" w:tentative="1">
+      <w:start w:val="1"/>
+      <w:numFmt w:val="decimal"/>
+      <w:lvlText w:val="%7."/>
+      <w:lvlJc w:val="left"/>
+      <w:pPr>
+        <w:tabs>
+          <w:tab w:val="num" w:pos="5400"/>
+        </w:tabs>
+        <w:ind w:left="5400" w:hanging="360"/>
+      </w:pPr>
+    </w:lvl>
+    <w:lvl w:ilvl="7" w:tentative="1">
+      <w:start w:val="1"/>
+      <w:numFmt w:val="decimal"/>
+      <w:lvlText w:val="%8."/>
+      <w:lvlJc w:val="left"/>
+      <w:pPr>
+        <w:tabs>
+          <w:tab w:val="num" w:pos="6120"/>
+        </w:tabs>
+        <w:ind w:left="6120" w:hanging="360"/>
+      </w:pPr>
+    </w:lvl>
+    <w:lvl w:ilvl="8" w:tentative="1">
+      <w:start w:val="1"/>
+      <w:numFmt w:val="decimal"/>
+      <w:lvlText w:val="%9."/>
+      <w:lvlJc w:val="left"/>
+      <w:pPr>
+        <w:tabs>
+          <w:tab w:val="num" w:pos="6840"/>
+        </w:tabs>
+        <w:ind w:left="6840" w:hanging="360"/>
+      </w:pPr>
+    </w:lvl>
+  </w:abstractNum>
+  <w:abstractNum w:abstractNumId="66" w15:restartNumberingAfterBreak="0">
     <w:nsid w:val="7DFB65CA"/>
     <w:multiLevelType w:val="hybridMultilevel"/>
     <w:tmpl w:val="2760F230"/>
@@ -9786,7 +10234,7 @@
       </w:pPr>
     </w:lvl>
   </w:abstractNum>
-  <w:abstractNum w:abstractNumId="64" w15:restartNumberingAfterBreak="0">
+  <w:abstractNum w:abstractNumId="67" w15:restartNumberingAfterBreak="0">
     <w:nsid w:val="7E6F425F"/>
     <w:multiLevelType w:val="hybridMultilevel"/>
     <w:tmpl w:val="F4C49B24"/>
@@ -9898,7 +10346,7 @@
       </w:rPr>
     </w:lvl>
   </w:abstractNum>
-  <w:abstractNum w:abstractNumId="65" w15:restartNumberingAfterBreak="0">
+  <w:abstractNum w:abstractNumId="68" w15:restartNumberingAfterBreak="0">
     <w:nsid w:val="7EE61AFC"/>
     <w:multiLevelType w:val="hybridMultilevel"/>
     <w:tmpl w:val="DF401D28"/>
@@ -9987,7 +10435,7 @@
       </w:pPr>
     </w:lvl>
   </w:abstractNum>
-  <w:abstractNum w:abstractNumId="66" w15:restartNumberingAfterBreak="0">
+  <w:abstractNum w:abstractNumId="69" w15:restartNumberingAfterBreak="0">
     <w:nsid w:val="7F152734"/>
     <w:multiLevelType w:val="hybridMultilevel"/>
     <w:tmpl w:val="566E1686"/>
@@ -10100,139 +10548,139 @@
     </w:lvl>
   </w:abstractNum>
   <w:num w:numId="1" w16cid:durableId="885065428">
-    <w:abstractNumId w:val="26"/>
+    <w:abstractNumId w:val="27"/>
   </w:num>
   <w:num w:numId="2" w16cid:durableId="452940718">
-    <w:abstractNumId w:val="7"/>
+    <w:abstractNumId w:val="8"/>
   </w:num>
   <w:num w:numId="3" w16cid:durableId="1127310990">
-    <w:abstractNumId w:val="3"/>
+    <w:abstractNumId w:val="4"/>
   </w:num>
   <w:num w:numId="4" w16cid:durableId="1382317998">
     <w:abstractNumId w:val="2"/>
   </w:num>
   <w:num w:numId="5" w16cid:durableId="339284630">
-    <w:abstractNumId w:val="38"/>
+    <w:abstractNumId w:val="40"/>
   </w:num>
   <w:num w:numId="6" w16cid:durableId="1860043773">
-    <w:abstractNumId w:val="11"/>
+    <w:abstractNumId w:val="12"/>
   </w:num>
   <w:num w:numId="7" w16cid:durableId="638876476">
-    <w:abstractNumId w:val="20"/>
+    <w:abstractNumId w:val="21"/>
   </w:num>
   <w:num w:numId="8" w16cid:durableId="58477702">
-    <w:abstractNumId w:val="30"/>
+    <w:abstractNumId w:val="31"/>
   </w:num>
   <w:num w:numId="9" w16cid:durableId="533857325">
-    <w:abstractNumId w:val="42"/>
+    <w:abstractNumId w:val="44"/>
   </w:num>
   <w:num w:numId="10" w16cid:durableId="1855342243">
     <w:abstractNumId w:val="0"/>
   </w:num>
   <w:num w:numId="11" w16cid:durableId="334111551">
-    <w:abstractNumId w:val="4"/>
+    <w:abstractNumId w:val="5"/>
   </w:num>
   <w:num w:numId="12" w16cid:durableId="1818065560">
+    <w:abstractNumId w:val="63"/>
+  </w:num>
+  <w:num w:numId="13" w16cid:durableId="1748116210">
+    <w:abstractNumId w:val="26"/>
+  </w:num>
+  <w:num w:numId="14" w16cid:durableId="1599289090">
+    <w:abstractNumId w:val="50"/>
+  </w:num>
+  <w:num w:numId="15" w16cid:durableId="2061316844">
+    <w:abstractNumId w:val="7"/>
+  </w:num>
+  <w:num w:numId="16" w16cid:durableId="1368486786">
+    <w:abstractNumId w:val="16"/>
+  </w:num>
+  <w:num w:numId="17" w16cid:durableId="317199194">
+    <w:abstractNumId w:val="55"/>
+  </w:num>
+  <w:num w:numId="18" w16cid:durableId="482814914">
+    <w:abstractNumId w:val="13"/>
+  </w:num>
+  <w:num w:numId="19" w16cid:durableId="1739091596">
+    <w:abstractNumId w:val="66"/>
+  </w:num>
+  <w:num w:numId="20" w16cid:durableId="859397471">
+    <w:abstractNumId w:val="29"/>
+  </w:num>
+  <w:num w:numId="21" w16cid:durableId="1115057456">
+    <w:abstractNumId w:val="9"/>
+  </w:num>
+  <w:num w:numId="22" w16cid:durableId="323431441">
+    <w:abstractNumId w:val="68"/>
+  </w:num>
+  <w:num w:numId="23" w16cid:durableId="971205342">
+    <w:abstractNumId w:val="10"/>
+  </w:num>
+  <w:num w:numId="24" w16cid:durableId="285354848">
+    <w:abstractNumId w:val="43"/>
+  </w:num>
+  <w:num w:numId="25" w16cid:durableId="1091392804">
+    <w:abstractNumId w:val="56"/>
+  </w:num>
+  <w:num w:numId="26" w16cid:durableId="336006957">
+    <w:abstractNumId w:val="34"/>
+  </w:num>
+  <w:num w:numId="27" w16cid:durableId="1711606321">
+    <w:abstractNumId w:val="57"/>
+  </w:num>
+  <w:num w:numId="28" w16cid:durableId="629940141">
+    <w:abstractNumId w:val="28"/>
+  </w:num>
+  <w:num w:numId="29" w16cid:durableId="1558779840">
+    <w:abstractNumId w:val="54"/>
+  </w:num>
+  <w:num w:numId="30" w16cid:durableId="1621912089">
+    <w:abstractNumId w:val="48"/>
+  </w:num>
+  <w:num w:numId="31" w16cid:durableId="359090735">
+    <w:abstractNumId w:val="41"/>
+  </w:num>
+  <w:num w:numId="32" w16cid:durableId="1126462010">
+    <w:abstractNumId w:val="14"/>
+  </w:num>
+  <w:num w:numId="33" w16cid:durableId="1507398309">
+    <w:abstractNumId w:val="58"/>
+  </w:num>
+  <w:num w:numId="34" w16cid:durableId="55201175">
     <w:abstractNumId w:val="61"/>
   </w:num>
-  <w:num w:numId="13" w16cid:durableId="1748116210">
-    <w:abstractNumId w:val="25"/>
+  <w:num w:numId="35" w16cid:durableId="1904220591">
+    <w:abstractNumId w:val="23"/>
   </w:num>
-  <w:num w:numId="14" w16cid:durableId="1599289090">
-    <w:abstractNumId w:val="48"/>
+  <w:num w:numId="36" w16cid:durableId="215360408">
+    <w:abstractNumId w:val="67"/>
   </w:num>
-  <w:num w:numId="15" w16cid:durableId="2061316844">
-    <w:abstractNumId w:val="6"/>
+  <w:num w:numId="37" w16cid:durableId="929242877">
+    <w:abstractNumId w:val="37"/>
   </w:num>
-  <w:num w:numId="16" w16cid:durableId="1368486786">
+  <w:num w:numId="38" w16cid:durableId="384261439">
+    <w:abstractNumId w:val="51"/>
+  </w:num>
+  <w:num w:numId="39" w16cid:durableId="30108453">
+    <w:abstractNumId w:val="38"/>
+  </w:num>
+  <w:num w:numId="40" w16cid:durableId="558172594">
+    <w:abstractNumId w:val="18"/>
+  </w:num>
+  <w:num w:numId="41" w16cid:durableId="1046684448">
+    <w:abstractNumId w:val="47"/>
+  </w:num>
+  <w:num w:numId="42" w16cid:durableId="1946307301">
+    <w:abstractNumId w:val="60"/>
+  </w:num>
+  <w:num w:numId="43" w16cid:durableId="1710178122">
     <w:abstractNumId w:val="15"/>
   </w:num>
-  <w:num w:numId="17" w16cid:durableId="317199194">
-    <w:abstractNumId w:val="53"/>
-  </w:num>
-  <w:num w:numId="18" w16cid:durableId="482814914">
-    <w:abstractNumId w:val="12"/>
-  </w:num>
-  <w:num w:numId="19" w16cid:durableId="1739091596">
-    <w:abstractNumId w:val="63"/>
-  </w:num>
-  <w:num w:numId="20" w16cid:durableId="859397471">
-    <w:abstractNumId w:val="28"/>
-  </w:num>
-  <w:num w:numId="21" w16cid:durableId="1115057456">
-    <w:abstractNumId w:val="8"/>
-  </w:num>
-  <w:num w:numId="22" w16cid:durableId="323431441">
-    <w:abstractNumId w:val="65"/>
-  </w:num>
-  <w:num w:numId="23" w16cid:durableId="971205342">
-    <w:abstractNumId w:val="9"/>
-  </w:num>
-  <w:num w:numId="24" w16cid:durableId="285354848">
-    <w:abstractNumId w:val="41"/>
-  </w:num>
-  <w:num w:numId="25" w16cid:durableId="1091392804">
-    <w:abstractNumId w:val="54"/>
-  </w:num>
-  <w:num w:numId="26" w16cid:durableId="336006957">
-    <w:abstractNumId w:val="33"/>
-  </w:num>
-  <w:num w:numId="27" w16cid:durableId="1711606321">
-    <w:abstractNumId w:val="55"/>
-  </w:num>
-  <w:num w:numId="28" w16cid:durableId="629940141">
-    <w:abstractNumId w:val="27"/>
-  </w:num>
-  <w:num w:numId="29" w16cid:durableId="1558779840">
-    <w:abstractNumId w:val="52"/>
-  </w:num>
-  <w:num w:numId="30" w16cid:durableId="1621912089">
-    <w:abstractNumId w:val="46"/>
-  </w:num>
-  <w:num w:numId="31" w16cid:durableId="359090735">
-    <w:abstractNumId w:val="39"/>
-  </w:num>
-  <w:num w:numId="32" w16cid:durableId="1126462010">
-    <w:abstractNumId w:val="13"/>
-  </w:num>
-  <w:num w:numId="33" w16cid:durableId="1507398309">
-    <w:abstractNumId w:val="56"/>
-  </w:num>
-  <w:num w:numId="34" w16cid:durableId="55201175">
-    <w:abstractNumId w:val="59"/>
-  </w:num>
-  <w:num w:numId="35" w16cid:durableId="1904220591">
-    <w:abstractNumId w:val="22"/>
-  </w:num>
-  <w:num w:numId="36" w16cid:durableId="215360408">
-    <w:abstractNumId w:val="64"/>
-  </w:num>
-  <w:num w:numId="37" w16cid:durableId="929242877">
-    <w:abstractNumId w:val="36"/>
-  </w:num>
-  <w:num w:numId="38" w16cid:durableId="384261439">
-    <w:abstractNumId w:val="49"/>
-  </w:num>
-  <w:num w:numId="39" w16cid:durableId="30108453">
-    <w:abstractNumId w:val="37"/>
-  </w:num>
-  <w:num w:numId="40" w16cid:durableId="558172594">
-    <w:abstractNumId w:val="17"/>
-  </w:num>
-  <w:num w:numId="41" w16cid:durableId="1046684448">
-    <w:abstractNumId w:val="45"/>
-  </w:num>
-  <w:num w:numId="42" w16cid:durableId="1946307301">
-    <w:abstractNumId w:val="58"/>
-  </w:num>
-  <w:num w:numId="43" w16cid:durableId="1710178122">
-    <w:abstractNumId w:val="14"/>
-  </w:num>
   <w:num w:numId="44" w16cid:durableId="1295477857">
-    <w:abstractNumId w:val="18"/>
+    <w:abstractNumId w:val="19"/>
   </w:num>
   <w:num w:numId="45" w16cid:durableId="261039336">
-    <w:abstractNumId w:val="20"/>
+    <w:abstractNumId w:val="21"/>
     <w:lvlOverride w:ilvl="0">
       <w:startOverride w:val="6"/>
     </w:lvlOverride>
@@ -10241,7 +10689,7 @@
     </w:lvlOverride>
   </w:num>
   <w:num w:numId="46" w16cid:durableId="1154176190">
-    <w:abstractNumId w:val="20"/>
+    <w:abstractNumId w:val="21"/>
     <w:lvlOverride w:ilvl="0">
       <w:startOverride w:val="6"/>
     </w:lvlOverride>
@@ -10250,7 +10698,7 @@
     </w:lvlOverride>
   </w:num>
   <w:num w:numId="47" w16cid:durableId="1883593578">
-    <w:abstractNumId w:val="20"/>
+    <w:abstractNumId w:val="21"/>
     <w:lvlOverride w:ilvl="0">
       <w:startOverride w:val="6"/>
     </w:lvlOverride>
@@ -10259,73 +10707,82 @@
     </w:lvlOverride>
   </w:num>
   <w:num w:numId="48" w16cid:durableId="1785801884">
-    <w:abstractNumId w:val="19"/>
+    <w:abstractNumId w:val="20"/>
   </w:num>
   <w:num w:numId="49" w16cid:durableId="1529023613">
-    <w:abstractNumId w:val="35"/>
+    <w:abstractNumId w:val="36"/>
   </w:num>
   <w:num w:numId="50" w16cid:durableId="1231306589">
     <w:abstractNumId w:val="1"/>
   </w:num>
   <w:num w:numId="51" w16cid:durableId="1219249221">
-    <w:abstractNumId w:val="10"/>
+    <w:abstractNumId w:val="11"/>
   </w:num>
   <w:num w:numId="52" w16cid:durableId="874081578">
-    <w:abstractNumId w:val="31"/>
+    <w:abstractNumId w:val="32"/>
   </w:num>
   <w:num w:numId="53" w16cid:durableId="1385131348">
-    <w:abstractNumId w:val="51"/>
+    <w:abstractNumId w:val="53"/>
   </w:num>
   <w:num w:numId="54" w16cid:durableId="1701589992">
-    <w:abstractNumId w:val="50"/>
+    <w:abstractNumId w:val="52"/>
   </w:num>
   <w:num w:numId="55" w16cid:durableId="886721149">
-    <w:abstractNumId w:val="60"/>
+    <w:abstractNumId w:val="62"/>
   </w:num>
   <w:num w:numId="56" w16cid:durableId="1031689930">
-    <w:abstractNumId w:val="32"/>
+    <w:abstractNumId w:val="33"/>
   </w:num>
   <w:num w:numId="57" w16cid:durableId="89741349">
-    <w:abstractNumId w:val="40"/>
+    <w:abstractNumId w:val="42"/>
   </w:num>
   <w:num w:numId="58" w16cid:durableId="1813399715">
-    <w:abstractNumId w:val="44"/>
+    <w:abstractNumId w:val="46"/>
   </w:num>
   <w:num w:numId="59" w16cid:durableId="448668702">
-    <w:abstractNumId w:val="43"/>
+    <w:abstractNumId w:val="45"/>
   </w:num>
   <w:num w:numId="60" w16cid:durableId="153112745">
-    <w:abstractNumId w:val="16"/>
+    <w:abstractNumId w:val="17"/>
   </w:num>
   <w:num w:numId="61" w16cid:durableId="1626765651">
+    <w:abstractNumId w:val="25"/>
+  </w:num>
+  <w:num w:numId="62" w16cid:durableId="660814609">
+    <w:abstractNumId w:val="35"/>
+  </w:num>
+  <w:num w:numId="63" w16cid:durableId="1415396895">
+    <w:abstractNumId w:val="69"/>
+  </w:num>
+  <w:num w:numId="64" w16cid:durableId="1098871725">
+    <w:abstractNumId w:val="6"/>
+  </w:num>
+  <w:num w:numId="65" w16cid:durableId="323358249">
+    <w:abstractNumId w:val="64"/>
+  </w:num>
+  <w:num w:numId="66" w16cid:durableId="206990608">
+    <w:abstractNumId w:val="49"/>
+  </w:num>
+  <w:num w:numId="67" w16cid:durableId="666710223">
     <w:abstractNumId w:val="24"/>
   </w:num>
-  <w:num w:numId="62" w16cid:durableId="660814609">
-    <w:abstractNumId w:val="34"/>
-  </w:num>
-  <w:num w:numId="63" w16cid:durableId="1415396895">
-    <w:abstractNumId w:val="66"/>
-  </w:num>
-  <w:num w:numId="64" w16cid:durableId="1098871725">
-    <w:abstractNumId w:val="5"/>
-  </w:num>
-  <w:num w:numId="65" w16cid:durableId="323358249">
-    <w:abstractNumId w:val="62"/>
-  </w:num>
-  <w:num w:numId="66" w16cid:durableId="206990608">
-    <w:abstractNumId w:val="47"/>
-  </w:num>
-  <w:num w:numId="67" w16cid:durableId="666710223">
-    <w:abstractNumId w:val="23"/>
-  </w:num>
   <w:num w:numId="68" w16cid:durableId="1824615990">
-    <w:abstractNumId w:val="57"/>
+    <w:abstractNumId w:val="59"/>
   </w:num>
   <w:num w:numId="69" w16cid:durableId="1819108622">
-    <w:abstractNumId w:val="21"/>
+    <w:abstractNumId w:val="22"/>
   </w:num>
   <w:num w:numId="70" w16cid:durableId="245500165">
-    <w:abstractNumId w:val="29"/>
+    <w:abstractNumId w:val="30"/>
+  </w:num>
+  <w:num w:numId="71" w16cid:durableId="1470826919">
+    <w:abstractNumId w:val="3"/>
+  </w:num>
+  <w:num w:numId="72" w16cid:durableId="1901593209">
+    <w:abstractNumId w:val="39"/>
+  </w:num>
+  <w:num w:numId="73" w16cid:durableId="1750497838">
+    <w:abstractNumId w:val="65"/>
   </w:num>
 </w:numbering>
 </file>
@@ -10730,7 +11187,7 @@
   <w:style w:type="paragraph" w:default="1" w:styleId="Normal">
     <w:name w:val="Normal"/>
     <w:qFormat/>
-    <w:rsid w:val="00E04329"/>
+    <w:rsid w:val="007D1389"/>
   </w:style>
   <w:style w:type="paragraph" w:styleId="Heading1">
     <w:name w:val="heading 1"/>
@@ -10812,7 +11269,6 @@
   <w:style w:type="character" w:default="1" w:styleId="DefaultParagraphFont">
     <w:name w:val="Default Paragraph Font"/>
     <w:uiPriority w:val="1"/>
-    <w:semiHidden/>
     <w:unhideWhenUsed/>
   </w:style>
   <w:style w:type="table" w:default="1" w:styleId="TableNormal">

</xml_diff>